<commit_message>
as uploaded monday arvo
</commit_message>
<xml_diff>
--- a/Logical Documentation.docx
+++ b/Logical Documentation.docx
@@ -4,96 +4,1780 @@
   <w:body>
     <w:p>
       <w:pPr>
-        <w:pStyle w:val="NoSpacing"/>
-      </w:pPr>
-      <w:bookmarkStart w:id="0" w:name="_GoBack"/>
+        <w:pStyle w:val="Title"/>
+        <w:outlineLvl w:val="9"/>
+      </w:pPr>
+      <w:bookmarkStart w:id="0" w:name="_Toc384637761"/>
+      <w:bookmarkStart w:id="1" w:name="_Toc384762019"/>
+      <w:bookmarkStart w:id="2" w:name="_Toc384763847"/>
+      <w:r>
+        <w:t xml:space="preserve">Research Higher Degree </w:t>
+      </w:r>
       <w:bookmarkEnd w:id="0"/>
-    </w:p>
-    <w:p>
-      <w:pPr>
-        <w:pStyle w:val="NoSpacing"/>
-      </w:pPr>
+      <w:bookmarkEnd w:id="1"/>
+      <w:bookmarkEnd w:id="2"/>
       <w:r>
-        <w:t>Derive relations</w:t>
+        <w:t>Logical Model</w:t>
       </w:r>
     </w:p>
     <w:p>
       <w:pPr>
-        <w:pStyle w:val="NoSpacing"/>
-      </w:pPr>
-    </w:p>
-    <w:p>
-      <w:pPr>
-        <w:pStyle w:val="NoSpacing"/>
-      </w:pPr>
+        <w:pStyle w:val="Subtitle"/>
+        <w:jc w:val="right"/>
+        <w:outlineLvl w:val="9"/>
+        <w:rPr>
+          <w:b/>
+          <w:u w:val="single"/>
+        </w:rPr>
+      </w:pPr>
+      <w:bookmarkStart w:id="3" w:name="_Toc384637763"/>
+      <w:bookmarkStart w:id="4" w:name="_Toc384762020"/>
+      <w:bookmarkStart w:id="5" w:name="_Toc384763848"/>
       <w:r>
-        <w:t>Normalisation</w:t>
+        <w:t>Prepared by</w:t>
+      </w:r>
+      <w:r>
+        <w:t>:</w:t>
+      </w:r>
+      <w:bookmarkEnd w:id="3"/>
+      <w:bookmarkEnd w:id="4"/>
+      <w:bookmarkEnd w:id="5"/>
+      <w:r>
+        <w:br/>
+        <w:t xml:space="preserve">Thursdays </w:t>
+      </w:r>
+      <w:r>
+        <w:rPr>
+          <w:b/>
+          <w:u w:val="single"/>
+        </w:rPr>
+        <w:t>Group 4</w:t>
       </w:r>
     </w:p>
     <w:p>
       <w:pPr>
-        <w:pStyle w:val="NoSpacing"/>
-      </w:pPr>
+        <w:pStyle w:val="Subtitle"/>
+        <w:jc w:val="right"/>
+        <w:outlineLvl w:val="9"/>
+      </w:pPr>
+      <w:bookmarkStart w:id="6" w:name="_Toc384637764"/>
+      <w:bookmarkStart w:id="7" w:name="_Toc384762021"/>
+      <w:bookmarkStart w:id="8" w:name="_Toc384763849"/>
+      <w:r>
+        <w:t>Sam Deane dean0109</w:t>
+      </w:r>
+      <w:bookmarkEnd w:id="6"/>
+      <w:bookmarkEnd w:id="7"/>
+      <w:bookmarkEnd w:id="8"/>
     </w:p>
     <w:p>
       <w:pPr>
-        <w:pStyle w:val="NoSpacing"/>
-      </w:pPr>
+        <w:pStyle w:val="Subtitle"/>
+        <w:jc w:val="right"/>
+        <w:outlineLvl w:val="9"/>
+      </w:pPr>
+      <w:bookmarkStart w:id="9" w:name="_Toc384637765"/>
+      <w:bookmarkStart w:id="10" w:name="_Toc384762022"/>
+      <w:bookmarkStart w:id="11" w:name="_Toc384763850"/>
+      <w:r>
+        <w:t>Andrew Zschorn zsch0003</w:t>
+      </w:r>
+      <w:bookmarkEnd w:id="9"/>
+      <w:bookmarkEnd w:id="10"/>
+      <w:bookmarkEnd w:id="11"/>
+    </w:p>
+    <w:p>
+      <w:pPr>
+        <w:pStyle w:val="Subtitle"/>
+        <w:jc w:val="right"/>
+        <w:outlineLvl w:val="9"/>
+      </w:pPr>
+      <w:bookmarkStart w:id="12" w:name="_Toc384637762"/>
+    </w:p>
+    <w:p>
+      <w:pPr>
+        <w:pStyle w:val="Subtitle"/>
+        <w:jc w:val="right"/>
+        <w:outlineLvl w:val="9"/>
+      </w:pPr>
+      <w:bookmarkStart w:id="13" w:name="_Toc384762023"/>
+      <w:bookmarkStart w:id="14" w:name="_Toc384763851"/>
+      <w:r>
+        <w:t xml:space="preserve">Version </w:t>
+      </w:r>
+      <w:bookmarkEnd w:id="12"/>
+      <w:bookmarkEnd w:id="13"/>
+      <w:bookmarkEnd w:id="14"/>
+      <w:r>
+        <w:t>0.1-DRAFT</w:t>
+      </w:r>
+    </w:p>
+    <w:p>
+      <w:pPr>
+        <w:pStyle w:val="Subtitle"/>
+        <w:spacing w:line="240" w:lineRule="auto"/>
+        <w:jc w:val="right"/>
+        <w:outlineLvl w:val="9"/>
+      </w:pPr>
+      <w:bookmarkStart w:id="15" w:name="_Toc384637767"/>
+      <w:bookmarkStart w:id="16" w:name="_Toc384762024"/>
+      <w:bookmarkStart w:id="17" w:name="_Toc384763852"/>
+      <w:r>
+        <w:t>4/5</w:t>
+      </w:r>
+      <w:r>
+        <w:t>/2014</w:t>
+      </w:r>
+      <w:bookmarkEnd w:id="15"/>
+      <w:bookmarkEnd w:id="16"/>
+      <w:bookmarkEnd w:id="17"/>
+    </w:p>
+    <w:p>
+      <w:pPr>
+        <w:jc w:val="right"/>
+      </w:pPr>
+    </w:p>
+    <w:p>
+      <w:pPr>
+        <w:pStyle w:val="Subtitle"/>
+        <w:jc w:val="right"/>
+        <w:outlineLvl w:val="9"/>
+      </w:pPr>
+      <w:bookmarkStart w:id="18" w:name="_Toc384637766"/>
+      <w:bookmarkStart w:id="19" w:name="_Toc384762025"/>
+      <w:bookmarkStart w:id="20" w:name="_Toc384763853"/>
+      <w:r>
+        <w:t>Created as part of the requirements for Advanced Database</w:t>
+      </w:r>
+      <w:bookmarkEnd w:id="18"/>
+      <w:r>
+        <w:t xml:space="preserve"> GE 2014</w:t>
+      </w:r>
+      <w:bookmarkEnd w:id="19"/>
+      <w:bookmarkEnd w:id="20"/>
+    </w:p>
+    <w:p/>
+    <w:sdt>
+      <w:sdtPr>
+        <w:rPr>
+          <w:rFonts w:asciiTheme="minorHAnsi" w:eastAsiaTheme="minorHAnsi" w:hAnsiTheme="minorHAnsi" w:cstheme="minorBidi"/>
+          <w:b w:val="0"/>
+          <w:bCs w:val="0"/>
+          <w:color w:val="auto"/>
+          <w:sz w:val="22"/>
+          <w:szCs w:val="22"/>
+          <w:lang w:val="en-AU" w:eastAsia="en-US"/>
+        </w:rPr>
+        <w:id w:val="-1304770251"/>
+        <w:docPartObj>
+          <w:docPartGallery w:val="Table of Contents"/>
+          <w:docPartUnique/>
+        </w:docPartObj>
+      </w:sdtPr>
+      <w:sdtEndPr>
+        <w:rPr>
+          <w:noProof/>
+        </w:rPr>
+      </w:sdtEndPr>
+      <w:sdtContent>
+        <w:p>
+          <w:pPr>
+            <w:pStyle w:val="TOCHeading"/>
+          </w:pPr>
+          <w:r>
+            <w:t>Contents</w:t>
+          </w:r>
+        </w:p>
+        <w:p>
+          <w:pPr>
+            <w:pStyle w:val="TOC1"/>
+            <w:tabs>
+              <w:tab w:val="left" w:pos="440"/>
+              <w:tab w:val="right" w:leader="dot" w:pos="9016"/>
+            </w:tabs>
+            <w:rPr>
+              <w:rFonts w:eastAsiaTheme="minorEastAsia"/>
+              <w:noProof/>
+              <w:lang w:eastAsia="en-AU"/>
+            </w:rPr>
+          </w:pPr>
+          <w:r>
+            <w:fldChar w:fldCharType="begin"/>
+          </w:r>
+          <w:r>
+            <w:instrText xml:space="preserve"> TOC \o "1-3" \h \z \u </w:instrText>
+          </w:r>
+          <w:r>
+            <w:fldChar w:fldCharType="separate"/>
+          </w:r>
+          <w:hyperlink w:anchor="_Toc386991682" w:history="1">
+            <w:r>
+              <w:rPr>
+                <w:rStyle w:val="Hyperlink"/>
+                <w:noProof/>
+              </w:rPr>
+              <w:t>1.</w:t>
+            </w:r>
+            <w:r>
+              <w:rPr>
+                <w:rFonts w:eastAsiaTheme="minorEastAsia"/>
+                <w:noProof/>
+                <w:lang w:eastAsia="en-AU"/>
+              </w:rPr>
+              <w:tab/>
+            </w:r>
+            <w:r>
+              <w:rPr>
+                <w:rStyle w:val="Hyperlink"/>
+                <w:noProof/>
+              </w:rPr>
+              <w:t>Derive relations</w:t>
+            </w:r>
+            <w:r>
+              <w:rPr>
+                <w:noProof/>
+                <w:webHidden/>
+              </w:rPr>
+              <w:tab/>
+            </w:r>
+            <w:r>
+              <w:rPr>
+                <w:noProof/>
+                <w:webHidden/>
+              </w:rPr>
+              <w:fldChar w:fldCharType="begin"/>
+            </w:r>
+            <w:r>
+              <w:rPr>
+                <w:noProof/>
+                <w:webHidden/>
+              </w:rPr>
+              <w:instrText xml:space="preserve"> PAGEREF _Toc386991682 \h </w:instrText>
+            </w:r>
+            <w:r>
+              <w:rPr>
+                <w:noProof/>
+                <w:webHidden/>
+              </w:rPr>
+            </w:r>
+            <w:r>
+              <w:rPr>
+                <w:noProof/>
+                <w:webHidden/>
+              </w:rPr>
+              <w:fldChar w:fldCharType="separate"/>
+            </w:r>
+            <w:r>
+              <w:rPr>
+                <w:noProof/>
+                <w:webHidden/>
+              </w:rPr>
+              <w:t>2</w:t>
+            </w:r>
+            <w:r>
+              <w:rPr>
+                <w:noProof/>
+                <w:webHidden/>
+              </w:rPr>
+              <w:fldChar w:fldCharType="end"/>
+            </w:r>
+          </w:hyperlink>
+        </w:p>
+        <w:p>
+          <w:pPr>
+            <w:pStyle w:val="TOC2"/>
+            <w:tabs>
+              <w:tab w:val="left" w:pos="880"/>
+              <w:tab w:val="right" w:leader="dot" w:pos="9016"/>
+            </w:tabs>
+            <w:rPr>
+              <w:rFonts w:eastAsiaTheme="minorEastAsia"/>
+              <w:noProof/>
+              <w:lang w:eastAsia="en-AU"/>
+            </w:rPr>
+          </w:pPr>
+          <w:hyperlink w:anchor="_Toc386991683" w:history="1">
+            <w:r>
+              <w:rPr>
+                <w:rStyle w:val="Hyperlink"/>
+                <w:noProof/>
+              </w:rPr>
+              <w:t>1.1.</w:t>
+            </w:r>
+            <w:r>
+              <w:rPr>
+                <w:rFonts w:eastAsiaTheme="minorEastAsia"/>
+                <w:noProof/>
+                <w:lang w:eastAsia="en-AU"/>
+              </w:rPr>
+              <w:tab/>
+            </w:r>
+            <w:r>
+              <w:rPr>
+                <w:rStyle w:val="Hyperlink"/>
+                <w:noProof/>
+              </w:rPr>
+              <w:t>Strong Entities</w:t>
+            </w:r>
+            <w:r>
+              <w:rPr>
+                <w:noProof/>
+                <w:webHidden/>
+              </w:rPr>
+              <w:tab/>
+            </w:r>
+            <w:r>
+              <w:rPr>
+                <w:noProof/>
+                <w:webHidden/>
+              </w:rPr>
+              <w:fldChar w:fldCharType="begin"/>
+            </w:r>
+            <w:r>
+              <w:rPr>
+                <w:noProof/>
+                <w:webHidden/>
+              </w:rPr>
+              <w:instrText xml:space="preserve"> PAGEREF _Toc386991683 \h </w:instrText>
+            </w:r>
+            <w:r>
+              <w:rPr>
+                <w:noProof/>
+                <w:webHidden/>
+              </w:rPr>
+            </w:r>
+            <w:r>
+              <w:rPr>
+                <w:noProof/>
+                <w:webHidden/>
+              </w:rPr>
+              <w:fldChar w:fldCharType="separate"/>
+            </w:r>
+            <w:r>
+              <w:rPr>
+                <w:noProof/>
+                <w:webHidden/>
+              </w:rPr>
+              <w:t>2</w:t>
+            </w:r>
+            <w:r>
+              <w:rPr>
+                <w:noProof/>
+                <w:webHidden/>
+              </w:rPr>
+              <w:fldChar w:fldCharType="end"/>
+            </w:r>
+          </w:hyperlink>
+        </w:p>
+        <w:p>
+          <w:pPr>
+            <w:pStyle w:val="TOC1"/>
+            <w:tabs>
+              <w:tab w:val="left" w:pos="440"/>
+              <w:tab w:val="right" w:leader="dot" w:pos="9016"/>
+            </w:tabs>
+            <w:rPr>
+              <w:rFonts w:eastAsiaTheme="minorEastAsia"/>
+              <w:noProof/>
+              <w:lang w:eastAsia="en-AU"/>
+            </w:rPr>
+          </w:pPr>
+          <w:hyperlink w:anchor="_Toc386991684" w:history="1">
+            <w:r>
+              <w:rPr>
+                <w:rStyle w:val="Hyperlink"/>
+                <w:noProof/>
+              </w:rPr>
+              <w:t>2.</w:t>
+            </w:r>
+            <w:r>
+              <w:rPr>
+                <w:rFonts w:eastAsiaTheme="minorEastAsia"/>
+                <w:noProof/>
+                <w:lang w:eastAsia="en-AU"/>
+              </w:rPr>
+              <w:tab/>
+            </w:r>
+            <w:r>
+              <w:rPr>
+                <w:rStyle w:val="Hyperlink"/>
+                <w:noProof/>
+              </w:rPr>
+              <w:t>Normalisation</w:t>
+            </w:r>
+            <w:r>
+              <w:rPr>
+                <w:noProof/>
+                <w:webHidden/>
+              </w:rPr>
+              <w:tab/>
+            </w:r>
+            <w:r>
+              <w:rPr>
+                <w:noProof/>
+                <w:webHidden/>
+              </w:rPr>
+              <w:fldChar w:fldCharType="begin"/>
+            </w:r>
+            <w:r>
+              <w:rPr>
+                <w:noProof/>
+                <w:webHidden/>
+              </w:rPr>
+              <w:instrText xml:space="preserve"> PAGEREF _Toc386991684 \h </w:instrText>
+            </w:r>
+            <w:r>
+              <w:rPr>
+                <w:noProof/>
+                <w:webHidden/>
+              </w:rPr>
+            </w:r>
+            <w:r>
+              <w:rPr>
+                <w:noProof/>
+                <w:webHidden/>
+              </w:rPr>
+              <w:fldChar w:fldCharType="separate"/>
+            </w:r>
+            <w:r>
+              <w:rPr>
+                <w:noProof/>
+                <w:webHidden/>
+              </w:rPr>
+              <w:t>2</w:t>
+            </w:r>
+            <w:r>
+              <w:rPr>
+                <w:noProof/>
+                <w:webHidden/>
+              </w:rPr>
+              <w:fldChar w:fldCharType="end"/>
+            </w:r>
+          </w:hyperlink>
+        </w:p>
+        <w:p>
+          <w:pPr>
+            <w:pStyle w:val="TOC1"/>
+            <w:tabs>
+              <w:tab w:val="left" w:pos="440"/>
+              <w:tab w:val="right" w:leader="dot" w:pos="9016"/>
+            </w:tabs>
+            <w:rPr>
+              <w:rFonts w:eastAsiaTheme="minorEastAsia"/>
+              <w:noProof/>
+              <w:lang w:eastAsia="en-AU"/>
+            </w:rPr>
+          </w:pPr>
+          <w:hyperlink w:anchor="_Toc386991685" w:history="1">
+            <w:r>
+              <w:rPr>
+                <w:rStyle w:val="Hyperlink"/>
+                <w:noProof/>
+              </w:rPr>
+              <w:t>3.</w:t>
+            </w:r>
+            <w:r>
+              <w:rPr>
+                <w:rFonts w:eastAsiaTheme="minorEastAsia"/>
+                <w:noProof/>
+                <w:lang w:eastAsia="en-AU"/>
+              </w:rPr>
+              <w:tab/>
+            </w:r>
+            <w:r>
+              <w:rPr>
+                <w:rStyle w:val="Hyperlink"/>
+                <w:noProof/>
+              </w:rPr>
+              <w:t>User transaction validation</w:t>
+            </w:r>
+            <w:r>
+              <w:rPr>
+                <w:noProof/>
+                <w:webHidden/>
+              </w:rPr>
+              <w:tab/>
+            </w:r>
+            <w:r>
+              <w:rPr>
+                <w:noProof/>
+                <w:webHidden/>
+              </w:rPr>
+              <w:fldChar w:fldCharType="begin"/>
+            </w:r>
+            <w:r>
+              <w:rPr>
+                <w:noProof/>
+                <w:webHidden/>
+              </w:rPr>
+              <w:instrText xml:space="preserve"> PAGEREF _Toc386991685 \h </w:instrText>
+            </w:r>
+            <w:r>
+              <w:rPr>
+                <w:noProof/>
+                <w:webHidden/>
+              </w:rPr>
+            </w:r>
+            <w:r>
+              <w:rPr>
+                <w:noProof/>
+                <w:webHidden/>
+              </w:rPr>
+              <w:fldChar w:fldCharType="separate"/>
+            </w:r>
+            <w:r>
+              <w:rPr>
+                <w:noProof/>
+                <w:webHidden/>
+              </w:rPr>
+              <w:t>2</w:t>
+            </w:r>
+            <w:r>
+              <w:rPr>
+                <w:noProof/>
+                <w:webHidden/>
+              </w:rPr>
+              <w:fldChar w:fldCharType="end"/>
+            </w:r>
+          </w:hyperlink>
+        </w:p>
+        <w:p>
+          <w:pPr>
+            <w:pStyle w:val="TOC1"/>
+            <w:tabs>
+              <w:tab w:val="left" w:pos="440"/>
+              <w:tab w:val="right" w:leader="dot" w:pos="9016"/>
+            </w:tabs>
+            <w:rPr>
+              <w:rFonts w:eastAsiaTheme="minorEastAsia"/>
+              <w:noProof/>
+              <w:lang w:eastAsia="en-AU"/>
+            </w:rPr>
+          </w:pPr>
+          <w:hyperlink w:anchor="_Toc386991686" w:history="1">
+            <w:r>
+              <w:rPr>
+                <w:rStyle w:val="Hyperlink"/>
+                <w:noProof/>
+              </w:rPr>
+              <w:t>4.</w:t>
+            </w:r>
+            <w:r>
+              <w:rPr>
+                <w:rFonts w:eastAsiaTheme="minorEastAsia"/>
+                <w:noProof/>
+                <w:lang w:eastAsia="en-AU"/>
+              </w:rPr>
+              <w:tab/>
+            </w:r>
+            <w:r>
+              <w:rPr>
+                <w:rStyle w:val="Hyperlink"/>
+                <w:noProof/>
+              </w:rPr>
+              <w:t>Check integrity constraints</w:t>
+            </w:r>
+            <w:r>
+              <w:rPr>
+                <w:noProof/>
+                <w:webHidden/>
+              </w:rPr>
+              <w:tab/>
+            </w:r>
+            <w:r>
+              <w:rPr>
+                <w:noProof/>
+                <w:webHidden/>
+              </w:rPr>
+              <w:fldChar w:fldCharType="begin"/>
+            </w:r>
+            <w:r>
+              <w:rPr>
+                <w:noProof/>
+                <w:webHidden/>
+              </w:rPr>
+              <w:instrText xml:space="preserve"> PAGEREF _Toc386991686 \h </w:instrText>
+            </w:r>
+            <w:r>
+              <w:rPr>
+                <w:noProof/>
+                <w:webHidden/>
+              </w:rPr>
+            </w:r>
+            <w:r>
+              <w:rPr>
+                <w:noProof/>
+                <w:webHidden/>
+              </w:rPr>
+              <w:fldChar w:fldCharType="separate"/>
+            </w:r>
+            <w:r>
+              <w:rPr>
+                <w:noProof/>
+                <w:webHidden/>
+              </w:rPr>
+              <w:t>2</w:t>
+            </w:r>
+            <w:r>
+              <w:rPr>
+                <w:noProof/>
+                <w:webHidden/>
+              </w:rPr>
+              <w:fldChar w:fldCharType="end"/>
+            </w:r>
+          </w:hyperlink>
+        </w:p>
+        <w:p>
+          <w:pPr>
+            <w:pStyle w:val="TOC1"/>
+            <w:tabs>
+              <w:tab w:val="left" w:pos="440"/>
+              <w:tab w:val="right" w:leader="dot" w:pos="9016"/>
+            </w:tabs>
+            <w:rPr>
+              <w:rFonts w:eastAsiaTheme="minorEastAsia"/>
+              <w:noProof/>
+              <w:lang w:eastAsia="en-AU"/>
+            </w:rPr>
+          </w:pPr>
+          <w:hyperlink w:anchor="_Toc386991687" w:history="1">
+            <w:r>
+              <w:rPr>
+                <w:rStyle w:val="Hyperlink"/>
+                <w:noProof/>
+              </w:rPr>
+              <w:t>5.</w:t>
+            </w:r>
+            <w:r>
+              <w:rPr>
+                <w:rFonts w:eastAsiaTheme="minorEastAsia"/>
+                <w:noProof/>
+                <w:lang w:eastAsia="en-AU"/>
+              </w:rPr>
+              <w:tab/>
+            </w:r>
+            <w:r>
+              <w:rPr>
+                <w:rStyle w:val="Hyperlink"/>
+                <w:noProof/>
+              </w:rPr>
+              <w:t>Review logical data model</w:t>
+            </w:r>
+            <w:r>
+              <w:rPr>
+                <w:noProof/>
+                <w:webHidden/>
+              </w:rPr>
+              <w:tab/>
+            </w:r>
+            <w:r>
+              <w:rPr>
+                <w:noProof/>
+                <w:webHidden/>
+              </w:rPr>
+              <w:fldChar w:fldCharType="begin"/>
+            </w:r>
+            <w:r>
+              <w:rPr>
+                <w:noProof/>
+                <w:webHidden/>
+              </w:rPr>
+              <w:instrText xml:space="preserve"> PAGEREF _Toc386991687 \h </w:instrText>
+            </w:r>
+            <w:r>
+              <w:rPr>
+                <w:noProof/>
+                <w:webHidden/>
+              </w:rPr>
+            </w:r>
+            <w:r>
+              <w:rPr>
+                <w:noProof/>
+                <w:webHidden/>
+              </w:rPr>
+              <w:fldChar w:fldCharType="separate"/>
+            </w:r>
+            <w:r>
+              <w:rPr>
+                <w:noProof/>
+                <w:webHidden/>
+              </w:rPr>
+              <w:t>2</w:t>
+            </w:r>
+            <w:r>
+              <w:rPr>
+                <w:noProof/>
+                <w:webHidden/>
+              </w:rPr>
+              <w:fldChar w:fldCharType="end"/>
+            </w:r>
+          </w:hyperlink>
+        </w:p>
+        <w:p>
+          <w:pPr>
+            <w:pStyle w:val="TOC1"/>
+            <w:tabs>
+              <w:tab w:val="left" w:pos="440"/>
+              <w:tab w:val="right" w:leader="dot" w:pos="9016"/>
+            </w:tabs>
+            <w:rPr>
+              <w:rFonts w:eastAsiaTheme="minorEastAsia"/>
+              <w:noProof/>
+              <w:lang w:eastAsia="en-AU"/>
+            </w:rPr>
+          </w:pPr>
+          <w:hyperlink w:anchor="_Toc386991688" w:history="1">
+            <w:r>
+              <w:rPr>
+                <w:rStyle w:val="Hyperlink"/>
+                <w:noProof/>
+              </w:rPr>
+              <w:t>6.</w:t>
+            </w:r>
+            <w:r>
+              <w:rPr>
+                <w:rFonts w:eastAsiaTheme="minorEastAsia"/>
+                <w:noProof/>
+                <w:lang w:eastAsia="en-AU"/>
+              </w:rPr>
+              <w:tab/>
+            </w:r>
+            <w:r>
+              <w:rPr>
+                <w:rStyle w:val="Hyperlink"/>
+                <w:noProof/>
+              </w:rPr>
+              <w:t>Check for future growth</w:t>
+            </w:r>
+            <w:r>
+              <w:rPr>
+                <w:noProof/>
+                <w:webHidden/>
+              </w:rPr>
+              <w:tab/>
+            </w:r>
+            <w:r>
+              <w:rPr>
+                <w:noProof/>
+                <w:webHidden/>
+              </w:rPr>
+              <w:fldChar w:fldCharType="begin"/>
+            </w:r>
+            <w:r>
+              <w:rPr>
+                <w:noProof/>
+                <w:webHidden/>
+              </w:rPr>
+              <w:instrText xml:space="preserve"> PAGEREF _Toc386991688 \h </w:instrText>
+            </w:r>
+            <w:r>
+              <w:rPr>
+                <w:noProof/>
+                <w:webHidden/>
+              </w:rPr>
+            </w:r>
+            <w:r>
+              <w:rPr>
+                <w:noProof/>
+                <w:webHidden/>
+              </w:rPr>
+              <w:fldChar w:fldCharType="separate"/>
+            </w:r>
+            <w:r>
+              <w:rPr>
+                <w:noProof/>
+                <w:webHidden/>
+              </w:rPr>
+              <w:t>2</w:t>
+            </w:r>
+            <w:r>
+              <w:rPr>
+                <w:noProof/>
+                <w:webHidden/>
+              </w:rPr>
+              <w:fldChar w:fldCharType="end"/>
+            </w:r>
+          </w:hyperlink>
+        </w:p>
+        <w:p>
+          <w:pPr>
+            <w:pStyle w:val="TOC1"/>
+            <w:tabs>
+              <w:tab w:val="left" w:pos="440"/>
+              <w:tab w:val="right" w:leader="dot" w:pos="9016"/>
+            </w:tabs>
+            <w:rPr>
+              <w:rFonts w:eastAsiaTheme="minorEastAsia"/>
+              <w:noProof/>
+              <w:lang w:eastAsia="en-AU"/>
+            </w:rPr>
+          </w:pPr>
+          <w:hyperlink w:anchor="_Toc386991689" w:history="1">
+            <w:r>
+              <w:rPr>
+                <w:rStyle w:val="Hyperlink"/>
+                <w:noProof/>
+              </w:rPr>
+              <w:t>7.</w:t>
+            </w:r>
+            <w:r>
+              <w:rPr>
+                <w:rFonts w:eastAsiaTheme="minorEastAsia"/>
+                <w:noProof/>
+                <w:lang w:eastAsia="en-AU"/>
+              </w:rPr>
+              <w:tab/>
+            </w:r>
+            <w:r>
+              <w:rPr>
+                <w:rStyle w:val="Hyperlink"/>
+                <w:noProof/>
+              </w:rPr>
+              <w:t>Develop  Test Plan</w:t>
+            </w:r>
+            <w:r>
+              <w:rPr>
+                <w:noProof/>
+                <w:webHidden/>
+              </w:rPr>
+              <w:tab/>
+            </w:r>
+            <w:r>
+              <w:rPr>
+                <w:noProof/>
+                <w:webHidden/>
+              </w:rPr>
+              <w:fldChar w:fldCharType="begin"/>
+            </w:r>
+            <w:r>
+              <w:rPr>
+                <w:noProof/>
+                <w:webHidden/>
+              </w:rPr>
+              <w:instrText xml:space="preserve"> PAGEREF _Toc386991689 \h </w:instrText>
+            </w:r>
+            <w:r>
+              <w:rPr>
+                <w:noProof/>
+                <w:webHidden/>
+              </w:rPr>
+            </w:r>
+            <w:r>
+              <w:rPr>
+                <w:noProof/>
+                <w:webHidden/>
+              </w:rPr>
+              <w:fldChar w:fldCharType="separate"/>
+            </w:r>
+            <w:r>
+              <w:rPr>
+                <w:noProof/>
+                <w:webHidden/>
+              </w:rPr>
+              <w:t>2</w:t>
+            </w:r>
+            <w:r>
+              <w:rPr>
+                <w:noProof/>
+                <w:webHidden/>
+              </w:rPr>
+              <w:fldChar w:fldCharType="end"/>
+            </w:r>
+          </w:hyperlink>
+        </w:p>
+        <w:p>
+          <w:pPr>
+            <w:pStyle w:val="TOC1"/>
+            <w:tabs>
+              <w:tab w:val="left" w:pos="440"/>
+              <w:tab w:val="right" w:leader="dot" w:pos="9016"/>
+            </w:tabs>
+            <w:rPr>
+              <w:rFonts w:eastAsiaTheme="minorEastAsia"/>
+              <w:noProof/>
+              <w:lang w:eastAsia="en-AU"/>
+            </w:rPr>
+          </w:pPr>
+          <w:hyperlink w:anchor="_Toc386991690" w:history="1">
+            <w:r>
+              <w:rPr>
+                <w:rStyle w:val="Hyperlink"/>
+                <w:noProof/>
+              </w:rPr>
+              <w:t>8.</w:t>
+            </w:r>
+            <w:r>
+              <w:rPr>
+                <w:rFonts w:eastAsiaTheme="minorEastAsia"/>
+                <w:noProof/>
+                <w:lang w:eastAsia="en-AU"/>
+              </w:rPr>
+              <w:tab/>
+            </w:r>
+            <w:r>
+              <w:rPr>
+                <w:rStyle w:val="Hyperlink"/>
+                <w:noProof/>
+              </w:rPr>
+              <w:t>Section</w:t>
+            </w:r>
+            <w:r>
+              <w:rPr>
+                <w:noProof/>
+                <w:webHidden/>
+              </w:rPr>
+              <w:tab/>
+            </w:r>
+            <w:r>
+              <w:rPr>
+                <w:noProof/>
+                <w:webHidden/>
+              </w:rPr>
+              <w:fldChar w:fldCharType="begin"/>
+            </w:r>
+            <w:r>
+              <w:rPr>
+                <w:noProof/>
+                <w:webHidden/>
+              </w:rPr>
+              <w:instrText xml:space="preserve"> PAGEREF _Toc386991690 \h </w:instrText>
+            </w:r>
+            <w:r>
+              <w:rPr>
+                <w:noProof/>
+                <w:webHidden/>
+              </w:rPr>
+            </w:r>
+            <w:r>
+              <w:rPr>
+                <w:noProof/>
+                <w:webHidden/>
+              </w:rPr>
+              <w:fldChar w:fldCharType="separate"/>
+            </w:r>
+            <w:r>
+              <w:rPr>
+                <w:noProof/>
+                <w:webHidden/>
+              </w:rPr>
+              <w:t>2</w:t>
+            </w:r>
+            <w:r>
+              <w:rPr>
+                <w:noProof/>
+                <w:webHidden/>
+              </w:rPr>
+              <w:fldChar w:fldCharType="end"/>
+            </w:r>
+          </w:hyperlink>
+        </w:p>
+        <w:p>
+          <w:pPr>
+            <w:pStyle w:val="TOC2"/>
+            <w:tabs>
+              <w:tab w:val="left" w:pos="880"/>
+              <w:tab w:val="right" w:leader="dot" w:pos="9016"/>
+            </w:tabs>
+            <w:rPr>
+              <w:rFonts w:eastAsiaTheme="minorEastAsia"/>
+              <w:noProof/>
+              <w:lang w:eastAsia="en-AU"/>
+            </w:rPr>
+          </w:pPr>
+          <w:hyperlink w:anchor="_Toc386991691" w:history="1">
+            <w:r>
+              <w:rPr>
+                <w:rStyle w:val="Hyperlink"/>
+                <w:noProof/>
+              </w:rPr>
+              <w:t>8.1.</w:t>
+            </w:r>
+            <w:r>
+              <w:rPr>
+                <w:rFonts w:eastAsiaTheme="minorEastAsia"/>
+                <w:noProof/>
+                <w:lang w:eastAsia="en-AU"/>
+              </w:rPr>
+              <w:tab/>
+            </w:r>
+            <w:r>
+              <w:rPr>
+                <w:rStyle w:val="Hyperlink"/>
+                <w:noProof/>
+              </w:rPr>
+              <w:t>Subsection</w:t>
+            </w:r>
+            <w:r>
+              <w:rPr>
+                <w:noProof/>
+                <w:webHidden/>
+              </w:rPr>
+              <w:tab/>
+            </w:r>
+            <w:r>
+              <w:rPr>
+                <w:noProof/>
+                <w:webHidden/>
+              </w:rPr>
+              <w:fldChar w:fldCharType="begin"/>
+            </w:r>
+            <w:r>
+              <w:rPr>
+                <w:noProof/>
+                <w:webHidden/>
+              </w:rPr>
+              <w:instrText xml:space="preserve"> PAGEREF _Toc386991691 \h </w:instrText>
+            </w:r>
+            <w:r>
+              <w:rPr>
+                <w:noProof/>
+                <w:webHidden/>
+              </w:rPr>
+            </w:r>
+            <w:r>
+              <w:rPr>
+                <w:noProof/>
+                <w:webHidden/>
+              </w:rPr>
+              <w:fldChar w:fldCharType="separate"/>
+            </w:r>
+            <w:r>
+              <w:rPr>
+                <w:noProof/>
+                <w:webHidden/>
+              </w:rPr>
+              <w:t>2</w:t>
+            </w:r>
+            <w:r>
+              <w:rPr>
+                <w:noProof/>
+                <w:webHidden/>
+              </w:rPr>
+              <w:fldChar w:fldCharType="end"/>
+            </w:r>
+          </w:hyperlink>
+        </w:p>
+        <w:p>
+          <w:pPr>
+            <w:pStyle w:val="TOC3"/>
+            <w:tabs>
+              <w:tab w:val="left" w:pos="1320"/>
+              <w:tab w:val="right" w:leader="dot" w:pos="9016"/>
+            </w:tabs>
+            <w:rPr>
+              <w:rFonts w:eastAsiaTheme="minorEastAsia"/>
+              <w:noProof/>
+              <w:lang w:eastAsia="en-AU"/>
+            </w:rPr>
+          </w:pPr>
+          <w:hyperlink w:anchor="_Toc386991692" w:history="1">
+            <w:r>
+              <w:rPr>
+                <w:rStyle w:val="Hyperlink"/>
+                <w:noProof/>
+              </w:rPr>
+              <w:t>8.1.1.</w:t>
+            </w:r>
+            <w:r>
+              <w:rPr>
+                <w:rFonts w:eastAsiaTheme="minorEastAsia"/>
+                <w:noProof/>
+                <w:lang w:eastAsia="en-AU"/>
+              </w:rPr>
+              <w:tab/>
+            </w:r>
+            <w:r>
+              <w:rPr>
+                <w:rStyle w:val="Hyperlink"/>
+                <w:noProof/>
+              </w:rPr>
+              <w:t>Subsubsection</w:t>
+            </w:r>
+            <w:r>
+              <w:rPr>
+                <w:noProof/>
+                <w:webHidden/>
+              </w:rPr>
+              <w:tab/>
+            </w:r>
+            <w:r>
+              <w:rPr>
+                <w:noProof/>
+                <w:webHidden/>
+              </w:rPr>
+              <w:fldChar w:fldCharType="begin"/>
+            </w:r>
+            <w:r>
+              <w:rPr>
+                <w:noProof/>
+                <w:webHidden/>
+              </w:rPr>
+              <w:instrText xml:space="preserve"> PAGEREF _Toc386991692 \h </w:instrText>
+            </w:r>
+            <w:r>
+              <w:rPr>
+                <w:noProof/>
+                <w:webHidden/>
+              </w:rPr>
+            </w:r>
+            <w:r>
+              <w:rPr>
+                <w:noProof/>
+                <w:webHidden/>
+              </w:rPr>
+              <w:fldChar w:fldCharType="separate"/>
+            </w:r>
+            <w:r>
+              <w:rPr>
+                <w:noProof/>
+                <w:webHidden/>
+              </w:rPr>
+              <w:t>2</w:t>
+            </w:r>
+            <w:r>
+              <w:rPr>
+                <w:noProof/>
+                <w:webHidden/>
+              </w:rPr>
+              <w:fldChar w:fldCharType="end"/>
+            </w:r>
+          </w:hyperlink>
+        </w:p>
+        <w:p>
+          <w:r>
+            <w:rPr>
+              <w:b/>
+              <w:bCs/>
+              <w:noProof/>
+            </w:rPr>
+            <w:fldChar w:fldCharType="end"/>
+          </w:r>
+        </w:p>
+      </w:sdtContent>
+    </w:sdt>
+    <w:p/>
+    <w:p>
+      <w:pPr>
+        <w:sectPr>
+          <w:pgSz w:w="11906" w:h="16838"/>
+          <w:pgMar w:top="1440" w:right="1440" w:bottom="1440" w:left="1440" w:header="708" w:footer="708" w:gutter="0"/>
+          <w:cols w:space="708"/>
+          <w:docGrid w:linePitch="360"/>
+        </w:sectPr>
+      </w:pPr>
+    </w:p>
+    <w:p>
+      <w:pPr>
+        <w:pStyle w:val="Heading1"/>
+        <w:numPr>
+          <w:ilvl w:val="0"/>
+          <w:numId w:val="5"/>
+        </w:numPr>
+      </w:pPr>
+      <w:bookmarkStart w:id="21" w:name="_Toc386991682"/>
+      <w:commentRangeStart w:id="22"/>
+      <w:r>
+        <w:lastRenderedPageBreak/>
+        <w:t>Derive relations</w:t>
+      </w:r>
+      <w:bookmarkEnd w:id="21"/>
+      <w:commentRangeEnd w:id="22"/>
+      <w:r>
+        <w:rPr>
+          <w:rStyle w:val="CommentReference"/>
+          <w:rFonts w:asciiTheme="minorHAnsi" w:eastAsiaTheme="minorHAnsi" w:hAnsiTheme="minorHAnsi" w:cstheme="minorBidi"/>
+          <w:b w:val="0"/>
+          <w:bCs w:val="0"/>
+          <w:kern w:val="0"/>
+        </w:rPr>
+        <w:commentReference w:id="22"/>
+      </w:r>
+    </w:p>
+    <w:p>
+      <w:pPr>
+        <w:pStyle w:val="Heading2"/>
+      </w:pPr>
+      <w:bookmarkStart w:id="23" w:name="_Toc386991683"/>
+      <w:r>
+        <w:t>Strong Entities</w:t>
+      </w:r>
+      <w:bookmarkEnd w:id="23"/>
+    </w:p>
+    <w:tbl>
+      <w:tblPr>
+        <w:tblStyle w:val="TableGrid"/>
+        <w:tblW w:w="0" w:type="auto"/>
+        <w:tblLook w:val="04A0" w:firstRow="1" w:lastRow="0" w:firstColumn="1" w:lastColumn="0" w:noHBand="0" w:noVBand="1"/>
+      </w:tblPr>
+      <w:tblGrid>
+        <w:gridCol w:w="9242"/>
+      </w:tblGrid>
+      <w:tr>
+        <w:tc>
+          <w:tcPr>
+            <w:tcW w:w="9242" w:type="dxa"/>
+          </w:tcPr>
+          <w:p>
+            <w:r>
+              <w:rPr>
+                <w:b/>
+              </w:rPr>
+              <w:t>Applicant</w:t>
+            </w:r>
+            <w:r>
+              <w:t xml:space="preserve">(applicantId, </w:t>
+            </w:r>
+            <w:r>
+              <w:t xml:space="preserve">firstName, lastName, prefTitle, sex, dob, address, suburb, </w:t>
+            </w:r>
+            <w:r>
+              <w:t>postcode, city, state, country, mobile, phone, email, nationality, isNZAUCitizen, englishProficient, studentId, studentId, dateAdded)</w:t>
+            </w:r>
+          </w:p>
+          <w:p>
+            <w:r>
+              <w:rPr>
+                <w:b/>
+              </w:rPr>
+              <w:t xml:space="preserve">Primary key </w:t>
+            </w:r>
+            <w:r>
+              <w:t>applicantId</w:t>
+            </w:r>
+          </w:p>
+        </w:tc>
+      </w:tr>
+      <w:tr>
+        <w:tc>
+          <w:tcPr>
+            <w:tcW w:w="9242" w:type="dxa"/>
+          </w:tcPr>
+          <w:p>
+            <w:r>
+              <w:rPr>
+                <w:b/>
+              </w:rPr>
+              <w:t>ApplicantDocument</w:t>
+            </w:r>
+            <w:r>
+              <w:t>(applicantDocumentId, title, description, uploadLink)</w:t>
+            </w:r>
+          </w:p>
+          <w:p>
+            <w:r>
+              <w:rPr>
+                <w:b/>
+              </w:rPr>
+              <w:t>Primary key</w:t>
+            </w:r>
+            <w:r>
+              <w:t xml:space="preserve"> </w:t>
+            </w:r>
+            <w:r>
+              <w:t>applicantDocumentId</w:t>
+            </w:r>
+          </w:p>
+        </w:tc>
+      </w:tr>
+      <w:tr>
+        <w:tc>
+          <w:tcPr>
+            <w:tcW w:w="9242" w:type="dxa"/>
+          </w:tcPr>
+          <w:p>
+            <w:r>
+              <w:rPr>
+                <w:b/>
+              </w:rPr>
+              <w:t>Application</w:t>
+            </w:r>
+            <w:r>
+              <w:t>(applicationId, versionNumber, proposedStartDate, proposalSummary, requireMoreInfo, dateAdded, dateLastChecked, dateLastModified</w:t>
+            </w:r>
+          </w:p>
+          <w:p>
+            <w:r>
+              <w:rPr>
+                <w:b/>
+              </w:rPr>
+              <w:t>Primary key</w:t>
+            </w:r>
+            <w:r>
+              <w:t xml:space="preserve"> applicationId</w:t>
+            </w:r>
+          </w:p>
+        </w:tc>
+      </w:tr>
+      <w:tr>
+        <w:tc>
+          <w:tcPr>
+            <w:tcW w:w="9242" w:type="dxa"/>
+          </w:tcPr>
+          <w:p>
+            <w:r>
+              <w:rPr>
+                <w:b/>
+              </w:rPr>
+              <w:t>ApplicationStatus</w:t>
+            </w:r>
+            <w:r>
+              <w:t xml:space="preserve"> (applicationStatusId, status, description)</w:t>
+            </w:r>
+          </w:p>
+          <w:p>
+            <w:r>
+              <w:rPr>
+                <w:b/>
+              </w:rPr>
+              <w:t>Primary key</w:t>
+            </w:r>
+            <w:r>
+              <w:t xml:space="preserve"> applicationStatusId</w:t>
+            </w:r>
+          </w:p>
+        </w:tc>
+      </w:tr>
+      <w:tr>
+        <w:tc>
+          <w:tcPr>
+            <w:tcW w:w="9242" w:type="dxa"/>
+          </w:tcPr>
+          <w:p>
+            <w:r>
+              <w:rPr>
+                <w:b/>
+              </w:rPr>
+              <w:t>AwardType</w:t>
+            </w:r>
+            <w:r>
+              <w:t xml:space="preserve"> (awardTypeId, award, </w:t>
+            </w:r>
+            <w:r>
+              <w:t>awardInfo)</w:t>
+            </w:r>
+          </w:p>
+          <w:p>
+            <w:r>
+              <w:rPr>
+                <w:b/>
+              </w:rPr>
+              <w:t xml:space="preserve">Primary key </w:t>
+            </w:r>
+            <w:r>
+              <w:t>awardTypeId</w:t>
+            </w:r>
+          </w:p>
+        </w:tc>
+      </w:tr>
+      <w:tr>
+        <w:tc>
+          <w:tcPr>
+            <w:tcW w:w="9242" w:type="dxa"/>
+          </w:tcPr>
+          <w:p>
+            <w:r>
+              <w:rPr>
+                <w:b/>
+              </w:rPr>
+              <w:t>Correspondenc</w:t>
+            </w:r>
+            <w:r>
+              <w:rPr>
+                <w:b/>
+              </w:rPr>
+              <w:t>e</w:t>
+            </w:r>
+            <w:r>
+              <w:rPr>
+                <w:b/>
+              </w:rPr>
+              <w:t xml:space="preserve">Method </w:t>
+            </w:r>
+            <w:r>
+              <w:t>(correspondenceMethodId, method)</w:t>
+            </w:r>
+          </w:p>
+          <w:p>
+            <w:r>
+              <w:rPr>
+                <w:b/>
+              </w:rPr>
+              <w:t>Primary key</w:t>
+            </w:r>
+            <w:r>
+              <w:t xml:space="preserve"> correspondenceMethodId</w:t>
+            </w:r>
+          </w:p>
+        </w:tc>
+      </w:tr>
+      <w:tr>
+        <w:tc>
+          <w:tcPr>
+            <w:tcW w:w="9242" w:type="dxa"/>
+          </w:tcPr>
+          <w:p>
+            <w:r>
+              <w:rPr>
+                <w:b/>
+              </w:rPr>
+              <w:t>DecisionType</w:t>
+            </w:r>
+            <w:r>
+              <w:t xml:space="preserve"> (</w:t>
+            </w:r>
+            <w:r>
+              <w:t>decisionType, description)</w:t>
+            </w:r>
+          </w:p>
+          <w:p>
+            <w:r>
+              <w:rPr>
+                <w:b/>
+              </w:rPr>
+              <w:t xml:space="preserve">Primary key </w:t>
+            </w:r>
+            <w:r>
+              <w:t>decisionType</w:t>
+            </w:r>
+          </w:p>
+        </w:tc>
+      </w:tr>
+      <w:tr>
+        <w:tc>
+          <w:tcPr>
+            <w:tcW w:w="9242" w:type="dxa"/>
+          </w:tcPr>
+          <w:p>
+            <w:r>
+              <w:rPr>
+                <w:b/>
+              </w:rPr>
+              <w:t>Degree</w:t>
+            </w:r>
+            <w:r>
+              <w:t xml:space="preserve"> (</w:t>
+            </w:r>
+            <w:r>
+              <w:t>degreeName, degreeType, yearCompleted, gpa, institutionName, institutionCountry, applicantId)</w:t>
+            </w:r>
+          </w:p>
+          <w:p>
+            <w:r>
+              <w:rPr>
+                <w:b/>
+              </w:rPr>
+              <w:t>Primary key</w:t>
+            </w:r>
+            <w:r>
+              <w:t xml:space="preserve"> </w:t>
+            </w:r>
+            <w:r>
+              <w:t>degreeName, applicantId</w:t>
+            </w:r>
+          </w:p>
+          <w:p>
+            <w:r>
+              <w:rPr>
+                <w:b/>
+              </w:rPr>
+              <w:t>Foreign key</w:t>
+            </w:r>
+            <w:r>
+              <w:t xml:space="preserve"> </w:t>
+            </w:r>
+            <w:r>
+              <w:t xml:space="preserve">applicantId </w:t>
+            </w:r>
+            <w:r>
+              <w:rPr>
+                <w:b/>
+              </w:rPr>
+              <w:t xml:space="preserve">references </w:t>
+            </w:r>
+            <w:r>
+              <w:t>Applicant(applicantId)</w:t>
+            </w:r>
+          </w:p>
+        </w:tc>
+      </w:tr>
+      <w:tr>
+        <w:tc>
+          <w:tcPr>
+            <w:tcW w:w="9242" w:type="dxa"/>
+          </w:tcPr>
+          <w:p>
+            <w:r>
+              <w:rPr>
+                <w:b/>
+              </w:rPr>
+              <w:t>DocumentStatus</w:t>
+            </w:r>
+            <w:r>
+              <w:t xml:space="preserve"> (documentStatusId, status)</w:t>
+            </w:r>
+          </w:p>
+          <w:p>
+            <w:r>
+              <w:rPr>
+                <w:b/>
+              </w:rPr>
+              <w:t>Primary key</w:t>
+            </w:r>
+            <w:r>
+              <w:t xml:space="preserve"> </w:t>
+            </w:r>
+            <w:r>
+              <w:t>documentStatusId</w:t>
+            </w:r>
+          </w:p>
+        </w:tc>
+      </w:tr>
+      <w:tr>
+        <w:tc>
+          <w:tcPr>
+            <w:tcW w:w="9242" w:type="dxa"/>
+          </w:tcPr>
+          <w:p>
+            <w:r>
+              <w:rPr>
+                <w:b/>
+              </w:rPr>
+              <w:t xml:space="preserve">DocumentType </w:t>
+            </w:r>
+            <w:r>
+              <w:t>(</w:t>
+            </w:r>
+            <w:r>
+              <w:t>documentTypeId, type)</w:t>
+            </w:r>
+          </w:p>
+          <w:p>
+            <w:r>
+              <w:rPr>
+                <w:b/>
+              </w:rPr>
+              <w:t>Primary key</w:t>
+            </w:r>
+            <w:r>
+              <w:t xml:space="preserve"> documentTypeId</w:t>
+            </w:r>
+          </w:p>
+        </w:tc>
+      </w:tr>
+      <w:tr>
+        <w:tc>
+          <w:tcPr>
+            <w:tcW w:w="9242" w:type="dxa"/>
+          </w:tcPr>
+          <w:p>
+            <w:r>
+              <w:rPr>
+                <w:b/>
+              </w:rPr>
+              <w:t>UniStaffMemberGeneralStaffMember</w:t>
+            </w:r>
+            <w:bookmarkStart w:id="24" w:name="_GoBack"/>
+            <w:bookmarkEnd w:id="24"/>
+          </w:p>
+        </w:tc>
+      </w:tr>
+    </w:tbl>
+    <w:p>
+      <w:pPr>
+        <w:pStyle w:val="Heading2"/>
+      </w:pPr>
+      <w:r>
+        <w:t>Weak Entities</w:t>
+      </w:r>
+    </w:p>
+    <w:tbl>
+      <w:tblPr>
+        <w:tblStyle w:val="TableGrid"/>
+        <w:tblW w:w="0" w:type="auto"/>
+        <w:tblLook w:val="04A0" w:firstRow="1" w:lastRow="0" w:firstColumn="1" w:lastColumn="0" w:noHBand="0" w:noVBand="1"/>
+      </w:tblPr>
+      <w:tblGrid>
+        <w:gridCol w:w="9242"/>
+      </w:tblGrid>
+      <w:tr>
+        <w:tc>
+          <w:tcPr>
+            <w:tcW w:w="9242" w:type="dxa"/>
+          </w:tcPr>
+          <w:p>
+            <w:r>
+              <w:rPr>
+                <w:b/>
+              </w:rPr>
+              <w:t xml:space="preserve">Checklist </w:t>
+            </w:r>
+            <w:r>
+              <w:t>(</w:t>
+            </w:r>
+            <w:r>
+              <w:t>applicationId, addressConfirmed, degreeConfirmed, visaConfirmed, proposalConfirmed, hasResearchArea, hasPrimarySuper, payMethConfirmed, refrereesConfirmed, engProfConfirmed)</w:t>
+            </w:r>
+          </w:p>
+          <w:p>
+            <w:r>
+              <w:rPr>
+                <w:b/>
+              </w:rPr>
+              <w:t>Primary key</w:t>
+            </w:r>
+            <w:r>
+              <w:t xml:space="preserve"> applicationId</w:t>
+            </w:r>
+          </w:p>
+          <w:p>
+            <w:r>
+              <w:rPr>
+                <w:b/>
+              </w:rPr>
+              <w:t>Foreign key</w:t>
+            </w:r>
+            <w:r>
+              <w:t xml:space="preserve"> applicationId </w:t>
+            </w:r>
+            <w:r>
+              <w:rPr>
+                <w:b/>
+              </w:rPr>
+              <w:t>references</w:t>
+            </w:r>
+            <w:r>
+              <w:t xml:space="preserve"> Application(applicationId)</w:t>
+            </w:r>
+          </w:p>
+        </w:tc>
+      </w:tr>
+    </w:tbl>
+    <w:p/>
+    <w:p>
+      <w:pPr>
+        <w:pStyle w:val="Heading1"/>
+        <w:numPr>
+          <w:ilvl w:val="0"/>
+          <w:numId w:val="5"/>
+        </w:numPr>
+      </w:pPr>
+      <w:bookmarkStart w:id="25" w:name="_Toc386991684"/>
+      <w:r>
+        <w:lastRenderedPageBreak/>
+        <w:t>Normalisation</w:t>
+      </w:r>
+      <w:bookmarkEnd w:id="25"/>
+    </w:p>
+    <w:p>
+      <w:pPr>
+        <w:pStyle w:val="Heading1"/>
+        <w:numPr>
+          <w:ilvl w:val="0"/>
+          <w:numId w:val="5"/>
+        </w:numPr>
+      </w:pPr>
+      <w:bookmarkStart w:id="26" w:name="_Toc386991685"/>
       <w:r>
         <w:t>User transaction validation</w:t>
       </w:r>
+      <w:bookmarkEnd w:id="26"/>
     </w:p>
     <w:p>
       <w:pPr>
-        <w:pStyle w:val="NoSpacing"/>
-      </w:pPr>
-    </w:p>
-    <w:p>
-      <w:pPr>
-        <w:pStyle w:val="NoSpacing"/>
-      </w:pPr>
+        <w:pStyle w:val="Heading1"/>
+        <w:numPr>
+          <w:ilvl w:val="0"/>
+          <w:numId w:val="5"/>
+        </w:numPr>
+      </w:pPr>
+      <w:bookmarkStart w:id="27" w:name="_Toc386991686"/>
       <w:r>
         <w:t>Check integrity constraints</w:t>
       </w:r>
+      <w:bookmarkEnd w:id="27"/>
     </w:p>
     <w:p>
       <w:pPr>
-        <w:pStyle w:val="NoSpacing"/>
-      </w:pPr>
-    </w:p>
-    <w:p>
-      <w:pPr>
-        <w:pStyle w:val="NoSpacing"/>
-      </w:pPr>
+        <w:pStyle w:val="Heading1"/>
+        <w:numPr>
+          <w:ilvl w:val="0"/>
+          <w:numId w:val="5"/>
+        </w:numPr>
+      </w:pPr>
+      <w:bookmarkStart w:id="28" w:name="_Toc386991687"/>
       <w:r>
         <w:t>Review logical data model</w:t>
       </w:r>
+      <w:bookmarkEnd w:id="28"/>
     </w:p>
     <w:p>
       <w:pPr>
-        <w:pStyle w:val="NoSpacing"/>
-      </w:pPr>
-    </w:p>
-    <w:p>
-      <w:pPr>
-        <w:pStyle w:val="NoSpacing"/>
-      </w:pPr>
+        <w:pStyle w:val="Heading1"/>
+        <w:numPr>
+          <w:ilvl w:val="0"/>
+          <w:numId w:val="5"/>
+        </w:numPr>
+      </w:pPr>
+      <w:bookmarkStart w:id="29" w:name="_Toc386991688"/>
       <w:r>
         <w:t>Check for future growth</w:t>
       </w:r>
+      <w:bookmarkEnd w:id="29"/>
     </w:p>
     <w:p>
       <w:pPr>
-        <w:pStyle w:val="NoSpacing"/>
-      </w:pPr>
-    </w:p>
-    <w:p>
-      <w:pPr>
-        <w:pStyle w:val="NoSpacing"/>
-      </w:pPr>
+        <w:pStyle w:val="Heading1"/>
+        <w:numPr>
+          <w:ilvl w:val="0"/>
+          <w:numId w:val="5"/>
+        </w:numPr>
+      </w:pPr>
+      <w:bookmarkStart w:id="30" w:name="_Toc386991689"/>
       <w:r>
         <w:t>Develop  Test Plan</w:t>
       </w:r>
+      <w:bookmarkEnd w:id="30"/>
+    </w:p>
+    <w:p>
+      <w:pPr>
+        <w:pStyle w:val="Heading1"/>
+        <w:numPr>
+          <w:ilvl w:val="0"/>
+          <w:numId w:val="5"/>
+        </w:numPr>
+      </w:pPr>
+      <w:bookmarkStart w:id="31" w:name="_Toc386991690"/>
+      <w:r>
+        <w:t>Section</w:t>
+      </w:r>
+      <w:bookmarkEnd w:id="31"/>
+    </w:p>
+    <w:p>
+      <w:pPr>
+        <w:pStyle w:val="Heading2"/>
+      </w:pPr>
+      <w:bookmarkStart w:id="32" w:name="_Toc386991691"/>
+      <w:r>
+        <w:t>Subsection</w:t>
+      </w:r>
+      <w:bookmarkEnd w:id="32"/>
+    </w:p>
+    <w:p>
+      <w:pPr>
+        <w:pStyle w:val="Heading3"/>
+      </w:pPr>
+      <w:bookmarkStart w:id="33" w:name="_Toc386991692"/>
+      <w:r>
+        <w:t>Subsubsection</w:t>
+      </w:r>
+      <w:bookmarkEnd w:id="33"/>
+    </w:p>
+    <w:p>
+      <w:pPr>
+        <w:rPr>
+          <w:lang w:eastAsia="en-AU"/>
+        </w:rPr>
+      </w:pPr>
     </w:p>
     <w:p>
       <w:pPr>
@@ -133,6 +1817,20 @@
       </w:r>
     </w:p>
     <w:p/>
+    <w:p>
+      <w:r>
+        <w:t>TODO</w:t>
+      </w:r>
+    </w:p>
+    <w:p>
+      <w:pPr>
+        <w:pStyle w:val="ListParagraph"/>
+        <w:numPr>
+          <w:ilvl w:val="0"/>
+          <w:numId w:val="6"/>
+        </w:numPr>
+      </w:pPr>
+    </w:p>
     <w:sectPr>
       <w:pgSz w:w="11906" w:h="16838"/>
       <w:pgMar w:top="1440" w:right="1440" w:bottom="1440" w:left="1440" w:header="708" w:footer="708" w:gutter="0"/>
@@ -143,9 +1841,203 @@
 </w:document>
 </file>
 
+<file path=word/comments.xml><?xml version="1.0" encoding="utf-8"?>
+<w:comments xmlns:wpc="http://schemas.microsoft.com/office/word/2010/wordprocessingCanvas" xmlns:mc="http://schemas.openxmlformats.org/markup-compatibility/2006" xmlns:o="urn:schemas-microsoft-com:office:office" xmlns:r="http://schemas.openxmlformats.org/officeDocument/2006/relationships" xmlns:m="http://schemas.openxmlformats.org/officeDocument/2006/math" xmlns:v="urn:schemas-microsoft-com:vml" xmlns:wp14="http://schemas.microsoft.com/office/word/2010/wordprocessingDrawing" xmlns:wp="http://schemas.openxmlformats.org/drawingml/2006/wordprocessingDrawing" xmlns:w10="urn:schemas-microsoft-com:office:word" xmlns:w="http://schemas.openxmlformats.org/wordprocessingml/2006/main" xmlns:w14="http://schemas.microsoft.com/office/word/2010/wordml" xmlns:wpg="http://schemas.microsoft.com/office/word/2010/wordprocessingGroup" xmlns:wpi="http://schemas.microsoft.com/office/word/2010/wordprocessingInk" xmlns:wne="http://schemas.microsoft.com/office/word/2006/wordml" xmlns:wps="http://schemas.microsoft.com/office/word/2010/wordprocessingShape" mc:Ignorable="w14 wp14">
+  <w:comment w:id="22" w:author="shorny" w:date="2014-05-04T19:58:00Z" w:initials="s">
+    <w:p>
+      <w:pPr>
+        <w:pStyle w:val="CommentText"/>
+      </w:pPr>
+      <w:r>
+        <w:rPr>
+          <w:rStyle w:val="CommentReference"/>
+        </w:rPr>
+        <w:annotationRef/>
+      </w:r>
+      <w:r>
+        <w:t>I haven’t done alternate keys yet</w:t>
+      </w:r>
+    </w:p>
+  </w:comment>
+</w:comments>
+</file>
+
 <file path=word/numbering.xml><?xml version="1.0" encoding="utf-8"?>
 <w:numbering xmlns:wpc="http://schemas.microsoft.com/office/word/2010/wordprocessingCanvas" xmlns:mc="http://schemas.openxmlformats.org/markup-compatibility/2006" xmlns:o="urn:schemas-microsoft-com:office:office" xmlns:r="http://schemas.openxmlformats.org/officeDocument/2006/relationships" xmlns:m="http://schemas.openxmlformats.org/officeDocument/2006/math" xmlns:v="urn:schemas-microsoft-com:vml" xmlns:wp14="http://schemas.microsoft.com/office/word/2010/wordprocessingDrawing" xmlns:wp="http://schemas.openxmlformats.org/drawingml/2006/wordprocessingDrawing" xmlns:w10="urn:schemas-microsoft-com:office:word" xmlns:w="http://schemas.openxmlformats.org/wordprocessingml/2006/main" xmlns:w14="http://schemas.microsoft.com/office/word/2010/wordml" xmlns:wpg="http://schemas.microsoft.com/office/word/2010/wordprocessingGroup" xmlns:wpi="http://schemas.microsoft.com/office/word/2010/wordprocessingInk" xmlns:wne="http://schemas.microsoft.com/office/word/2006/wordml" xmlns:wps="http://schemas.microsoft.com/office/word/2010/wordprocessingShape" mc:Ignorable="w14 wp14">
   <w:abstractNum w:abstractNumId="0">
+    <w:nsid w:val="1ED8048D"/>
+    <w:multiLevelType w:val="multilevel"/>
+    <w:tmpl w:val="0C09001F"/>
+    <w:lvl w:ilvl="0">
+      <w:start w:val="1"/>
+      <w:numFmt w:val="decimal"/>
+      <w:lvlText w:val="%1."/>
+      <w:lvlJc w:val="left"/>
+      <w:pPr>
+        <w:ind w:left="360" w:hanging="360"/>
+      </w:pPr>
+    </w:lvl>
+    <w:lvl w:ilvl="1">
+      <w:start w:val="1"/>
+      <w:numFmt w:val="decimal"/>
+      <w:lvlText w:val="%1.%2."/>
+      <w:lvlJc w:val="left"/>
+      <w:pPr>
+        <w:ind w:left="792" w:hanging="432"/>
+      </w:pPr>
+    </w:lvl>
+    <w:lvl w:ilvl="2">
+      <w:start w:val="1"/>
+      <w:numFmt w:val="decimal"/>
+      <w:lvlText w:val="%1.%2.%3."/>
+      <w:lvlJc w:val="left"/>
+      <w:pPr>
+        <w:ind w:left="1224" w:hanging="504"/>
+      </w:pPr>
+    </w:lvl>
+    <w:lvl w:ilvl="3">
+      <w:start w:val="1"/>
+      <w:numFmt w:val="decimal"/>
+      <w:lvlText w:val="%1.%2.%3.%4."/>
+      <w:lvlJc w:val="left"/>
+      <w:pPr>
+        <w:ind w:left="1728" w:hanging="648"/>
+      </w:pPr>
+    </w:lvl>
+    <w:lvl w:ilvl="4">
+      <w:start w:val="1"/>
+      <w:numFmt w:val="decimal"/>
+      <w:lvlText w:val="%1.%2.%3.%4.%5."/>
+      <w:lvlJc w:val="left"/>
+      <w:pPr>
+        <w:ind w:left="2232" w:hanging="792"/>
+      </w:pPr>
+    </w:lvl>
+    <w:lvl w:ilvl="5">
+      <w:start w:val="1"/>
+      <w:numFmt w:val="decimal"/>
+      <w:lvlText w:val="%1.%2.%3.%4.%5.%6."/>
+      <w:lvlJc w:val="left"/>
+      <w:pPr>
+        <w:ind w:left="2736" w:hanging="936"/>
+      </w:pPr>
+    </w:lvl>
+    <w:lvl w:ilvl="6">
+      <w:start w:val="1"/>
+      <w:numFmt w:val="decimal"/>
+      <w:lvlText w:val="%1.%2.%3.%4.%5.%6.%7."/>
+      <w:lvlJc w:val="left"/>
+      <w:pPr>
+        <w:ind w:left="3240" w:hanging="1080"/>
+      </w:pPr>
+    </w:lvl>
+    <w:lvl w:ilvl="7">
+      <w:start w:val="1"/>
+      <w:numFmt w:val="decimal"/>
+      <w:lvlText w:val="%1.%2.%3.%4.%5.%6.%7.%8."/>
+      <w:lvlJc w:val="left"/>
+      <w:pPr>
+        <w:ind w:left="3744" w:hanging="1224"/>
+      </w:pPr>
+    </w:lvl>
+    <w:lvl w:ilvl="8">
+      <w:start w:val="1"/>
+      <w:numFmt w:val="decimal"/>
+      <w:lvlText w:val="%1.%2.%3.%4.%5.%6.%7.%8.%9."/>
+      <w:lvlJc w:val="left"/>
+      <w:pPr>
+        <w:ind w:left="4320" w:hanging="1440"/>
+      </w:pPr>
+    </w:lvl>
+  </w:abstractNum>
+  <w:abstractNum w:abstractNumId="1">
+    <w:nsid w:val="36F17EA1"/>
+    <w:multiLevelType w:val="multilevel"/>
+    <w:tmpl w:val="74C8A266"/>
+    <w:lvl w:ilvl="0">
+      <w:start w:val="1"/>
+      <w:numFmt w:val="decimal"/>
+      <w:pStyle w:val="Heading1"/>
+      <w:lvlText w:val="%1."/>
+      <w:lvlJc w:val="left"/>
+      <w:pPr>
+        <w:ind w:left="360" w:hanging="360"/>
+      </w:pPr>
+    </w:lvl>
+    <w:lvl w:ilvl="1">
+      <w:start w:val="1"/>
+      <w:numFmt w:val="decimal"/>
+      <w:lvlText w:val="%1.%2."/>
+      <w:lvlJc w:val="left"/>
+      <w:pPr>
+        <w:ind w:left="792" w:hanging="432"/>
+      </w:pPr>
+    </w:lvl>
+    <w:lvl w:ilvl="2">
+      <w:start w:val="1"/>
+      <w:numFmt w:val="decimal"/>
+      <w:lvlText w:val="%1.%2.%3."/>
+      <w:lvlJc w:val="left"/>
+      <w:pPr>
+        <w:ind w:left="1224" w:hanging="504"/>
+      </w:pPr>
+    </w:lvl>
+    <w:lvl w:ilvl="3">
+      <w:start w:val="1"/>
+      <w:numFmt w:val="decimal"/>
+      <w:lvlText w:val="%1.%2.%3.%4."/>
+      <w:lvlJc w:val="left"/>
+      <w:pPr>
+        <w:ind w:left="1728" w:hanging="648"/>
+      </w:pPr>
+    </w:lvl>
+    <w:lvl w:ilvl="4">
+      <w:start w:val="1"/>
+      <w:numFmt w:val="decimal"/>
+      <w:lvlText w:val="%1.%2.%3.%4.%5."/>
+      <w:lvlJc w:val="left"/>
+      <w:pPr>
+        <w:ind w:left="2232" w:hanging="792"/>
+      </w:pPr>
+    </w:lvl>
+    <w:lvl w:ilvl="5">
+      <w:start w:val="1"/>
+      <w:numFmt w:val="decimal"/>
+      <w:lvlText w:val="%1.%2.%3.%4.%5.%6."/>
+      <w:lvlJc w:val="left"/>
+      <w:pPr>
+        <w:ind w:left="2736" w:hanging="936"/>
+      </w:pPr>
+    </w:lvl>
+    <w:lvl w:ilvl="6">
+      <w:start w:val="1"/>
+      <w:numFmt w:val="decimal"/>
+      <w:lvlText w:val="%1.%2.%3.%4.%5.%6.%7."/>
+      <w:lvlJc w:val="left"/>
+      <w:pPr>
+        <w:ind w:left="3240" w:hanging="1080"/>
+      </w:pPr>
+    </w:lvl>
+    <w:lvl w:ilvl="7">
+      <w:start w:val="1"/>
+      <w:numFmt w:val="decimal"/>
+      <w:lvlText w:val="%1.%2.%3.%4.%5.%6.%7.%8."/>
+      <w:lvlJc w:val="left"/>
+      <w:pPr>
+        <w:ind w:left="3744" w:hanging="1224"/>
+      </w:pPr>
+    </w:lvl>
+    <w:lvl w:ilvl="8">
+      <w:start w:val="1"/>
+      <w:numFmt w:val="decimal"/>
+      <w:lvlText w:val="%1.%2.%3.%4.%5.%6.%7.%8.%9."/>
+      <w:lvlJc w:val="left"/>
+      <w:pPr>
+        <w:ind w:left="4320" w:hanging="1440"/>
+      </w:pPr>
+    </w:lvl>
+  </w:abstractNum>
+  <w:abstractNum w:abstractNumId="2">
     <w:nsid w:val="40DF706B"/>
     <w:multiLevelType w:val="hybridMultilevel"/>
     <w:tmpl w:val="0F64D0DE"/>
@@ -258,7 +2150,181 @@
       </w:rPr>
     </w:lvl>
   </w:abstractNum>
-  <w:abstractNum w:abstractNumId="1">
+  <w:abstractNum w:abstractNumId="3">
+    <w:nsid w:val="421A12AC"/>
+    <w:multiLevelType w:val="multilevel"/>
+    <w:tmpl w:val="0C09001F"/>
+    <w:lvl w:ilvl="0">
+      <w:start w:val="1"/>
+      <w:numFmt w:val="decimal"/>
+      <w:lvlText w:val="%1."/>
+      <w:lvlJc w:val="left"/>
+      <w:pPr>
+        <w:ind w:left="360" w:hanging="360"/>
+      </w:pPr>
+    </w:lvl>
+    <w:lvl w:ilvl="1">
+      <w:start w:val="1"/>
+      <w:numFmt w:val="decimal"/>
+      <w:lvlText w:val="%1.%2."/>
+      <w:lvlJc w:val="left"/>
+      <w:pPr>
+        <w:ind w:left="792" w:hanging="432"/>
+      </w:pPr>
+    </w:lvl>
+    <w:lvl w:ilvl="2">
+      <w:start w:val="1"/>
+      <w:numFmt w:val="decimal"/>
+      <w:lvlText w:val="%1.%2.%3."/>
+      <w:lvlJc w:val="left"/>
+      <w:pPr>
+        <w:ind w:left="1224" w:hanging="504"/>
+      </w:pPr>
+    </w:lvl>
+    <w:lvl w:ilvl="3">
+      <w:start w:val="1"/>
+      <w:numFmt w:val="decimal"/>
+      <w:lvlText w:val="%1.%2.%3.%4."/>
+      <w:lvlJc w:val="left"/>
+      <w:pPr>
+        <w:ind w:left="1728" w:hanging="648"/>
+      </w:pPr>
+    </w:lvl>
+    <w:lvl w:ilvl="4">
+      <w:start w:val="1"/>
+      <w:numFmt w:val="decimal"/>
+      <w:lvlText w:val="%1.%2.%3.%4.%5."/>
+      <w:lvlJc w:val="left"/>
+      <w:pPr>
+        <w:ind w:left="2232" w:hanging="792"/>
+      </w:pPr>
+    </w:lvl>
+    <w:lvl w:ilvl="5">
+      <w:start w:val="1"/>
+      <w:numFmt w:val="decimal"/>
+      <w:lvlText w:val="%1.%2.%3.%4.%5.%6."/>
+      <w:lvlJc w:val="left"/>
+      <w:pPr>
+        <w:ind w:left="2736" w:hanging="936"/>
+      </w:pPr>
+    </w:lvl>
+    <w:lvl w:ilvl="6">
+      <w:start w:val="1"/>
+      <w:numFmt w:val="decimal"/>
+      <w:lvlText w:val="%1.%2.%3.%4.%5.%6.%7."/>
+      <w:lvlJc w:val="left"/>
+      <w:pPr>
+        <w:ind w:left="3240" w:hanging="1080"/>
+      </w:pPr>
+    </w:lvl>
+    <w:lvl w:ilvl="7">
+      <w:start w:val="1"/>
+      <w:numFmt w:val="decimal"/>
+      <w:lvlText w:val="%1.%2.%3.%4.%5.%6.%7.%8."/>
+      <w:lvlJc w:val="left"/>
+      <w:pPr>
+        <w:ind w:left="3744" w:hanging="1224"/>
+      </w:pPr>
+    </w:lvl>
+    <w:lvl w:ilvl="8">
+      <w:start w:val="1"/>
+      <w:numFmt w:val="decimal"/>
+      <w:lvlText w:val="%1.%2.%3.%4.%5.%6.%7.%8.%9."/>
+      <w:lvlJc w:val="left"/>
+      <w:pPr>
+        <w:ind w:left="4320" w:hanging="1440"/>
+      </w:pPr>
+    </w:lvl>
+  </w:abstractNum>
+  <w:abstractNum w:abstractNumId="4">
+    <w:nsid w:val="4A6557CA"/>
+    <w:multiLevelType w:val="multilevel"/>
+    <w:tmpl w:val="923CAE6C"/>
+    <w:lvl w:ilvl="0">
+      <w:start w:val="1"/>
+      <w:numFmt w:val="decimal"/>
+      <w:lvlText w:val="%1."/>
+      <w:lvlJc w:val="left"/>
+      <w:pPr>
+        <w:ind w:left="360" w:hanging="360"/>
+      </w:pPr>
+    </w:lvl>
+    <w:lvl w:ilvl="1">
+      <w:start w:val="1"/>
+      <w:numFmt w:val="decimal"/>
+      <w:pStyle w:val="Heading2"/>
+      <w:lvlText w:val="%1.%2."/>
+      <w:lvlJc w:val="left"/>
+      <w:pPr>
+        <w:ind w:left="792" w:hanging="432"/>
+      </w:pPr>
+    </w:lvl>
+    <w:lvl w:ilvl="2">
+      <w:start w:val="1"/>
+      <w:numFmt w:val="decimal"/>
+      <w:pStyle w:val="Heading3"/>
+      <w:lvlText w:val="%1.%2.%3."/>
+      <w:lvlJc w:val="left"/>
+      <w:pPr>
+        <w:ind w:left="1224" w:hanging="504"/>
+      </w:pPr>
+    </w:lvl>
+    <w:lvl w:ilvl="3">
+      <w:start w:val="1"/>
+      <w:numFmt w:val="decimal"/>
+      <w:lvlText w:val="%1.%2.%3.%4."/>
+      <w:lvlJc w:val="left"/>
+      <w:pPr>
+        <w:ind w:left="1728" w:hanging="648"/>
+      </w:pPr>
+    </w:lvl>
+    <w:lvl w:ilvl="4">
+      <w:start w:val="1"/>
+      <w:numFmt w:val="decimal"/>
+      <w:lvlText w:val="%1.%2.%3.%4.%5."/>
+      <w:lvlJc w:val="left"/>
+      <w:pPr>
+        <w:ind w:left="2232" w:hanging="792"/>
+      </w:pPr>
+    </w:lvl>
+    <w:lvl w:ilvl="5">
+      <w:start w:val="1"/>
+      <w:numFmt w:val="decimal"/>
+      <w:lvlText w:val="%1.%2.%3.%4.%5.%6."/>
+      <w:lvlJc w:val="left"/>
+      <w:pPr>
+        <w:ind w:left="2736" w:hanging="936"/>
+      </w:pPr>
+    </w:lvl>
+    <w:lvl w:ilvl="6">
+      <w:start w:val="1"/>
+      <w:numFmt w:val="decimal"/>
+      <w:lvlText w:val="%1.%2.%3.%4.%5.%6.%7."/>
+      <w:lvlJc w:val="left"/>
+      <w:pPr>
+        <w:ind w:left="3240" w:hanging="1080"/>
+      </w:pPr>
+    </w:lvl>
+    <w:lvl w:ilvl="7">
+      <w:start w:val="1"/>
+      <w:numFmt w:val="decimal"/>
+      <w:lvlText w:val="%1.%2.%3.%4.%5.%6.%7.%8."/>
+      <w:lvlJc w:val="left"/>
+      <w:pPr>
+        <w:ind w:left="3744" w:hanging="1224"/>
+      </w:pPr>
+    </w:lvl>
+    <w:lvl w:ilvl="8">
+      <w:start w:val="1"/>
+      <w:numFmt w:val="decimal"/>
+      <w:lvlText w:val="%1.%2.%3.%4.%5.%6.%7.%8.%9."/>
+      <w:lvlJc w:val="left"/>
+      <w:pPr>
+        <w:ind w:left="4320" w:hanging="1440"/>
+      </w:pPr>
+    </w:lvl>
+  </w:abstractNum>
+  <w:abstractNum w:abstractNumId="5">
     <w:nsid w:val="658859C1"/>
     <w:multiLevelType w:val="hybridMultilevel"/>
     <w:tmpl w:val="2F567AE2"/>
@@ -372,9 +2438,21 @@
     </w:lvl>
   </w:abstractNum>
   <w:num w:numId="1">
+    <w:abstractNumId w:val="5"/>
+  </w:num>
+  <w:num w:numId="2">
+    <w:abstractNumId w:val="2"/>
+  </w:num>
+  <w:num w:numId="3">
+    <w:abstractNumId w:val="3"/>
+  </w:num>
+  <w:num w:numId="4">
     <w:abstractNumId w:val="1"/>
   </w:num>
-  <w:num w:numId="2">
+  <w:num w:numId="5">
+    <w:abstractNumId w:val="4"/>
+  </w:num>
+  <w:num w:numId="6">
     <w:abstractNumId w:val="0"/>
   </w:num>
 </w:numbering>
@@ -540,6 +2618,75 @@
     <w:name w:val="Normal"/>
     <w:qFormat/>
   </w:style>
+  <w:style w:type="paragraph" w:styleId="Heading1">
+    <w:name w:val="heading 1"/>
+    <w:basedOn w:val="Normal"/>
+    <w:next w:val="Normal"/>
+    <w:link w:val="Heading1Char"/>
+    <w:uiPriority w:val="9"/>
+    <w:qFormat/>
+    <w:rsid w:val="0078622E"/>
+    <w:pPr>
+      <w:keepNext/>
+      <w:numPr>
+        <w:numId w:val="4"/>
+      </w:numPr>
+      <w:spacing w:before="240" w:after="60" w:line="259" w:lineRule="auto"/>
+      <w:outlineLvl w:val="0"/>
+    </w:pPr>
+    <w:rPr>
+      <w:rFonts w:ascii="Calibri Light" w:eastAsia="Times New Roman" w:hAnsi="Calibri Light" w:cs="Times New Roman"/>
+      <w:b/>
+      <w:bCs/>
+      <w:kern w:val="32"/>
+      <w:sz w:val="32"/>
+      <w:szCs w:val="32"/>
+    </w:rPr>
+  </w:style>
+  <w:style w:type="paragraph" w:styleId="Heading2">
+    <w:name w:val="heading 2"/>
+    <w:basedOn w:val="Normal"/>
+    <w:next w:val="Normal"/>
+    <w:link w:val="Heading2Char"/>
+    <w:uiPriority w:val="9"/>
+    <w:unhideWhenUsed/>
+    <w:qFormat/>
+    <w:rsid w:val="00CD770B"/>
+    <w:pPr>
+      <w:keepNext/>
+      <w:numPr>
+        <w:ilvl w:val="1"/>
+        <w:numId w:val="5"/>
+      </w:numPr>
+      <w:spacing w:before="120" w:after="60" w:line="259" w:lineRule="auto"/>
+      <w:outlineLvl w:val="1"/>
+    </w:pPr>
+    <w:rPr>
+      <w:rFonts w:ascii="Calibri Light" w:eastAsia="Times New Roman" w:hAnsi="Calibri Light" w:cs="Times New Roman"/>
+      <w:b/>
+      <w:bCs/>
+      <w:iCs/>
+      <w:sz w:val="24"/>
+      <w:szCs w:val="28"/>
+      <w:lang w:eastAsia="en-AU"/>
+    </w:rPr>
+  </w:style>
+  <w:style w:type="paragraph" w:styleId="Heading3">
+    <w:name w:val="heading 3"/>
+    <w:basedOn w:val="Heading2"/>
+    <w:next w:val="Normal"/>
+    <w:link w:val="Heading3Char"/>
+    <w:uiPriority w:val="9"/>
+    <w:unhideWhenUsed/>
+    <w:qFormat/>
+    <w:rsid w:val="00CD770B"/>
+    <w:pPr>
+      <w:numPr>
+        <w:ilvl w:val="2"/>
+      </w:numPr>
+      <w:outlineLvl w:val="2"/>
+    </w:pPr>
+  </w:style>
   <w:style w:type="character" w:default="1" w:styleId="DefaultParagraphFont">
     <w:name w:val="Default Paragraph Font"/>
     <w:uiPriority w:val="1"/>
@@ -586,6 +2733,320 @@
     <w:pPr>
       <w:spacing w:after="0" w:line="240" w:lineRule="auto"/>
     </w:pPr>
+  </w:style>
+  <w:style w:type="paragraph" w:styleId="Title">
+    <w:name w:val="Title"/>
+    <w:basedOn w:val="Normal"/>
+    <w:next w:val="Normal"/>
+    <w:link w:val="TitleChar"/>
+    <w:uiPriority w:val="10"/>
+    <w:qFormat/>
+    <w:rsid w:val="00692FD7"/>
+    <w:pPr>
+      <w:spacing w:before="240" w:after="60" w:line="259" w:lineRule="auto"/>
+      <w:jc w:val="center"/>
+      <w:outlineLvl w:val="0"/>
+    </w:pPr>
+    <w:rPr>
+      <w:rFonts w:ascii="Calibri Light" w:eastAsia="Times New Roman" w:hAnsi="Calibri Light" w:cs="Times New Roman"/>
+      <w:b/>
+      <w:bCs/>
+      <w:kern w:val="28"/>
+      <w:sz w:val="32"/>
+      <w:szCs w:val="32"/>
+    </w:rPr>
+  </w:style>
+  <w:style w:type="character" w:customStyle="1" w:styleId="TitleChar">
+    <w:name w:val="Title Char"/>
+    <w:basedOn w:val="DefaultParagraphFont"/>
+    <w:link w:val="Title"/>
+    <w:uiPriority w:val="10"/>
+    <w:rsid w:val="00692FD7"/>
+    <w:rPr>
+      <w:rFonts w:ascii="Calibri Light" w:eastAsia="Times New Roman" w:hAnsi="Calibri Light" w:cs="Times New Roman"/>
+      <w:b/>
+      <w:bCs/>
+      <w:kern w:val="28"/>
+      <w:sz w:val="32"/>
+      <w:szCs w:val="32"/>
+    </w:rPr>
+  </w:style>
+  <w:style w:type="paragraph" w:styleId="Subtitle">
+    <w:name w:val="Subtitle"/>
+    <w:basedOn w:val="Normal"/>
+    <w:next w:val="Normal"/>
+    <w:link w:val="SubtitleChar"/>
+    <w:uiPriority w:val="11"/>
+    <w:qFormat/>
+    <w:rsid w:val="00692FD7"/>
+    <w:pPr>
+      <w:spacing w:after="60" w:line="259" w:lineRule="auto"/>
+      <w:jc w:val="center"/>
+      <w:outlineLvl w:val="1"/>
+    </w:pPr>
+    <w:rPr>
+      <w:rFonts w:ascii="Calibri Light" w:eastAsia="Times New Roman" w:hAnsi="Calibri Light" w:cs="Times New Roman"/>
+      <w:sz w:val="24"/>
+      <w:szCs w:val="24"/>
+    </w:rPr>
+  </w:style>
+  <w:style w:type="character" w:customStyle="1" w:styleId="SubtitleChar">
+    <w:name w:val="Subtitle Char"/>
+    <w:basedOn w:val="DefaultParagraphFont"/>
+    <w:link w:val="Subtitle"/>
+    <w:uiPriority w:val="11"/>
+    <w:rsid w:val="00692FD7"/>
+    <w:rPr>
+      <w:rFonts w:ascii="Calibri Light" w:eastAsia="Times New Roman" w:hAnsi="Calibri Light" w:cs="Times New Roman"/>
+      <w:sz w:val="24"/>
+      <w:szCs w:val="24"/>
+    </w:rPr>
+  </w:style>
+  <w:style w:type="character" w:customStyle="1" w:styleId="Heading1Char">
+    <w:name w:val="Heading 1 Char"/>
+    <w:basedOn w:val="DefaultParagraphFont"/>
+    <w:link w:val="Heading1"/>
+    <w:uiPriority w:val="9"/>
+    <w:rsid w:val="0078622E"/>
+    <w:rPr>
+      <w:rFonts w:ascii="Calibri Light" w:eastAsia="Times New Roman" w:hAnsi="Calibri Light" w:cs="Times New Roman"/>
+      <w:b/>
+      <w:bCs/>
+      <w:kern w:val="32"/>
+      <w:sz w:val="32"/>
+      <w:szCs w:val="32"/>
+    </w:rPr>
+  </w:style>
+  <w:style w:type="character" w:customStyle="1" w:styleId="Heading2Char">
+    <w:name w:val="Heading 2 Char"/>
+    <w:basedOn w:val="DefaultParagraphFont"/>
+    <w:link w:val="Heading2"/>
+    <w:uiPriority w:val="9"/>
+    <w:rsid w:val="00CD770B"/>
+    <w:rPr>
+      <w:rFonts w:ascii="Calibri Light" w:eastAsia="Times New Roman" w:hAnsi="Calibri Light" w:cs="Times New Roman"/>
+      <w:b/>
+      <w:bCs/>
+      <w:iCs/>
+      <w:sz w:val="24"/>
+      <w:szCs w:val="28"/>
+      <w:lang w:eastAsia="en-AU"/>
+    </w:rPr>
+  </w:style>
+  <w:style w:type="character" w:customStyle="1" w:styleId="Heading3Char">
+    <w:name w:val="Heading 3 Char"/>
+    <w:basedOn w:val="DefaultParagraphFont"/>
+    <w:link w:val="Heading3"/>
+    <w:uiPriority w:val="9"/>
+    <w:rsid w:val="00CD770B"/>
+    <w:rPr>
+      <w:rFonts w:ascii="Calibri Light" w:eastAsia="Times New Roman" w:hAnsi="Calibri Light" w:cs="Times New Roman"/>
+      <w:b/>
+      <w:bCs/>
+      <w:iCs/>
+      <w:sz w:val="24"/>
+      <w:szCs w:val="28"/>
+      <w:lang w:eastAsia="en-AU"/>
+    </w:rPr>
+  </w:style>
+  <w:style w:type="paragraph" w:styleId="TOCHeading">
+    <w:name w:val="TOC Heading"/>
+    <w:basedOn w:val="Heading1"/>
+    <w:next w:val="Normal"/>
+    <w:uiPriority w:val="39"/>
+    <w:semiHidden/>
+    <w:unhideWhenUsed/>
+    <w:qFormat/>
+    <w:rsid w:val="00261290"/>
+    <w:pPr>
+      <w:keepLines/>
+      <w:numPr>
+        <w:numId w:val="0"/>
+      </w:numPr>
+      <w:spacing w:before="480" w:after="0" w:line="276" w:lineRule="auto"/>
+      <w:outlineLvl w:val="9"/>
+    </w:pPr>
+    <w:rPr>
+      <w:rFonts w:asciiTheme="majorHAnsi" w:eastAsiaTheme="majorEastAsia" w:hAnsiTheme="majorHAnsi" w:cstheme="majorBidi"/>
+      <w:color w:val="365F91" w:themeColor="accent1" w:themeShade="BF"/>
+      <w:kern w:val="0"/>
+      <w:sz w:val="28"/>
+      <w:szCs w:val="28"/>
+      <w:lang w:val="en-US" w:eastAsia="ja-JP"/>
+    </w:rPr>
+  </w:style>
+  <w:style w:type="paragraph" w:styleId="TOC1">
+    <w:name w:val="toc 1"/>
+    <w:basedOn w:val="Normal"/>
+    <w:next w:val="Normal"/>
+    <w:autoRedefine/>
+    <w:uiPriority w:val="39"/>
+    <w:unhideWhenUsed/>
+    <w:rsid w:val="00261290"/>
+    <w:pPr>
+      <w:spacing w:after="100"/>
+    </w:pPr>
+  </w:style>
+  <w:style w:type="paragraph" w:styleId="TOC2">
+    <w:name w:val="toc 2"/>
+    <w:basedOn w:val="Normal"/>
+    <w:next w:val="Normal"/>
+    <w:autoRedefine/>
+    <w:uiPriority w:val="39"/>
+    <w:unhideWhenUsed/>
+    <w:rsid w:val="00261290"/>
+    <w:pPr>
+      <w:spacing w:after="100"/>
+      <w:ind w:left="220"/>
+    </w:pPr>
+  </w:style>
+  <w:style w:type="paragraph" w:styleId="TOC3">
+    <w:name w:val="toc 3"/>
+    <w:basedOn w:val="Normal"/>
+    <w:next w:val="Normal"/>
+    <w:autoRedefine/>
+    <w:uiPriority w:val="39"/>
+    <w:unhideWhenUsed/>
+    <w:rsid w:val="00261290"/>
+    <w:pPr>
+      <w:spacing w:after="100"/>
+      <w:ind w:left="440"/>
+    </w:pPr>
+  </w:style>
+  <w:style w:type="character" w:styleId="Hyperlink">
+    <w:name w:val="Hyperlink"/>
+    <w:basedOn w:val="DefaultParagraphFont"/>
+    <w:uiPriority w:val="99"/>
+    <w:unhideWhenUsed/>
+    <w:rsid w:val="00261290"/>
+    <w:rPr>
+      <w:color w:val="0000FF" w:themeColor="hyperlink"/>
+      <w:u w:val="single"/>
+    </w:rPr>
+  </w:style>
+  <w:style w:type="paragraph" w:styleId="BalloonText">
+    <w:name w:val="Balloon Text"/>
+    <w:basedOn w:val="Normal"/>
+    <w:link w:val="BalloonTextChar"/>
+    <w:uiPriority w:val="99"/>
+    <w:semiHidden/>
+    <w:unhideWhenUsed/>
+    <w:rsid w:val="00261290"/>
+    <w:pPr>
+      <w:spacing w:after="0" w:line="240" w:lineRule="auto"/>
+    </w:pPr>
+    <w:rPr>
+      <w:rFonts w:ascii="Tahoma" w:hAnsi="Tahoma" w:cs="Tahoma"/>
+      <w:sz w:val="16"/>
+      <w:szCs w:val="16"/>
+    </w:rPr>
+  </w:style>
+  <w:style w:type="character" w:customStyle="1" w:styleId="BalloonTextChar">
+    <w:name w:val="Balloon Text Char"/>
+    <w:basedOn w:val="DefaultParagraphFont"/>
+    <w:link w:val="BalloonText"/>
+    <w:uiPriority w:val="99"/>
+    <w:semiHidden/>
+    <w:rsid w:val="00261290"/>
+    <w:rPr>
+      <w:rFonts w:ascii="Tahoma" w:hAnsi="Tahoma" w:cs="Tahoma"/>
+      <w:sz w:val="16"/>
+      <w:szCs w:val="16"/>
+    </w:rPr>
+  </w:style>
+  <w:style w:type="table" w:styleId="TableGrid">
+    <w:name w:val="Table Grid"/>
+    <w:basedOn w:val="TableNormal"/>
+    <w:uiPriority w:val="59"/>
+    <w:rsid w:val="00E17C76"/>
+    <w:pPr>
+      <w:spacing w:after="0" w:line="240" w:lineRule="auto"/>
+    </w:pPr>
+    <w:tblPr>
+      <w:tblInd w:w="0" w:type="dxa"/>
+      <w:tblBorders>
+        <w:top w:val="single" w:sz="4" w:space="0" w:color="auto"/>
+        <w:left w:val="single" w:sz="4" w:space="0" w:color="auto"/>
+        <w:bottom w:val="single" w:sz="4" w:space="0" w:color="auto"/>
+        <w:right w:val="single" w:sz="4" w:space="0" w:color="auto"/>
+        <w:insideH w:val="single" w:sz="4" w:space="0" w:color="auto"/>
+        <w:insideV w:val="single" w:sz="4" w:space="0" w:color="auto"/>
+      </w:tblBorders>
+      <w:tblCellMar>
+        <w:top w:w="0" w:type="dxa"/>
+        <w:left w:w="108" w:type="dxa"/>
+        <w:bottom w:w="0" w:type="dxa"/>
+        <w:right w:w="108" w:type="dxa"/>
+      </w:tblCellMar>
+    </w:tblPr>
+  </w:style>
+  <w:style w:type="character" w:styleId="CommentReference">
+    <w:name w:val="annotation reference"/>
+    <w:basedOn w:val="DefaultParagraphFont"/>
+    <w:uiPriority w:val="99"/>
+    <w:semiHidden/>
+    <w:unhideWhenUsed/>
+    <w:rsid w:val="00232EA6"/>
+    <w:rPr>
+      <w:sz w:val="16"/>
+      <w:szCs w:val="16"/>
+    </w:rPr>
+  </w:style>
+  <w:style w:type="paragraph" w:styleId="CommentText">
+    <w:name w:val="annotation text"/>
+    <w:basedOn w:val="Normal"/>
+    <w:link w:val="CommentTextChar"/>
+    <w:uiPriority w:val="99"/>
+    <w:semiHidden/>
+    <w:unhideWhenUsed/>
+    <w:rsid w:val="00232EA6"/>
+    <w:pPr>
+      <w:spacing w:line="240" w:lineRule="auto"/>
+    </w:pPr>
+    <w:rPr>
+      <w:sz w:val="20"/>
+      <w:szCs w:val="20"/>
+    </w:rPr>
+  </w:style>
+  <w:style w:type="character" w:customStyle="1" w:styleId="CommentTextChar">
+    <w:name w:val="Comment Text Char"/>
+    <w:basedOn w:val="DefaultParagraphFont"/>
+    <w:link w:val="CommentText"/>
+    <w:uiPriority w:val="99"/>
+    <w:semiHidden/>
+    <w:rsid w:val="00232EA6"/>
+    <w:rPr>
+      <w:sz w:val="20"/>
+      <w:szCs w:val="20"/>
+    </w:rPr>
+  </w:style>
+  <w:style w:type="paragraph" w:styleId="CommentSubject">
+    <w:name w:val="annotation subject"/>
+    <w:basedOn w:val="CommentText"/>
+    <w:next w:val="CommentText"/>
+    <w:link w:val="CommentSubjectChar"/>
+    <w:uiPriority w:val="99"/>
+    <w:semiHidden/>
+    <w:unhideWhenUsed/>
+    <w:rsid w:val="00232EA6"/>
+    <w:rPr>
+      <w:b/>
+      <w:bCs/>
+    </w:rPr>
+  </w:style>
+  <w:style w:type="character" w:customStyle="1" w:styleId="CommentSubjectChar">
+    <w:name w:val="Comment Subject Char"/>
+    <w:basedOn w:val="CommentTextChar"/>
+    <w:link w:val="CommentSubject"/>
+    <w:uiPriority w:val="99"/>
+    <w:semiHidden/>
+    <w:rsid w:val="00232EA6"/>
+    <w:rPr>
+      <w:b/>
+      <w:bCs/>
+      <w:sz w:val="20"/>
+      <w:szCs w:val="20"/>
+    </w:rPr>
   </w:style>
 </w:styles>
 </file>
@@ -750,6 +3211,75 @@
     <w:name w:val="Normal"/>
     <w:qFormat/>
   </w:style>
+  <w:style w:type="paragraph" w:styleId="Heading1">
+    <w:name w:val="heading 1"/>
+    <w:basedOn w:val="Normal"/>
+    <w:next w:val="Normal"/>
+    <w:link w:val="Heading1Char"/>
+    <w:uiPriority w:val="9"/>
+    <w:qFormat/>
+    <w:rsid w:val="0078622E"/>
+    <w:pPr>
+      <w:keepNext/>
+      <w:numPr>
+        <w:numId w:val="4"/>
+      </w:numPr>
+      <w:spacing w:before="240" w:after="60" w:line="259" w:lineRule="auto"/>
+      <w:outlineLvl w:val="0"/>
+    </w:pPr>
+    <w:rPr>
+      <w:rFonts w:ascii="Calibri Light" w:eastAsia="Times New Roman" w:hAnsi="Calibri Light" w:cs="Times New Roman"/>
+      <w:b/>
+      <w:bCs/>
+      <w:kern w:val="32"/>
+      <w:sz w:val="32"/>
+      <w:szCs w:val="32"/>
+    </w:rPr>
+  </w:style>
+  <w:style w:type="paragraph" w:styleId="Heading2">
+    <w:name w:val="heading 2"/>
+    <w:basedOn w:val="Normal"/>
+    <w:next w:val="Normal"/>
+    <w:link w:val="Heading2Char"/>
+    <w:uiPriority w:val="9"/>
+    <w:unhideWhenUsed/>
+    <w:qFormat/>
+    <w:rsid w:val="00CD770B"/>
+    <w:pPr>
+      <w:keepNext/>
+      <w:numPr>
+        <w:ilvl w:val="1"/>
+        <w:numId w:val="5"/>
+      </w:numPr>
+      <w:spacing w:before="120" w:after="60" w:line="259" w:lineRule="auto"/>
+      <w:outlineLvl w:val="1"/>
+    </w:pPr>
+    <w:rPr>
+      <w:rFonts w:ascii="Calibri Light" w:eastAsia="Times New Roman" w:hAnsi="Calibri Light" w:cs="Times New Roman"/>
+      <w:b/>
+      <w:bCs/>
+      <w:iCs/>
+      <w:sz w:val="24"/>
+      <w:szCs w:val="28"/>
+      <w:lang w:eastAsia="en-AU"/>
+    </w:rPr>
+  </w:style>
+  <w:style w:type="paragraph" w:styleId="Heading3">
+    <w:name w:val="heading 3"/>
+    <w:basedOn w:val="Heading2"/>
+    <w:next w:val="Normal"/>
+    <w:link w:val="Heading3Char"/>
+    <w:uiPriority w:val="9"/>
+    <w:unhideWhenUsed/>
+    <w:qFormat/>
+    <w:rsid w:val="00CD770B"/>
+    <w:pPr>
+      <w:numPr>
+        <w:ilvl w:val="2"/>
+      </w:numPr>
+      <w:outlineLvl w:val="2"/>
+    </w:pPr>
+  </w:style>
   <w:style w:type="character" w:default="1" w:styleId="DefaultParagraphFont">
     <w:name w:val="Default Paragraph Font"/>
     <w:uiPriority w:val="1"/>
@@ -796,6 +3326,320 @@
     <w:pPr>
       <w:spacing w:after="0" w:line="240" w:lineRule="auto"/>
     </w:pPr>
+  </w:style>
+  <w:style w:type="paragraph" w:styleId="Title">
+    <w:name w:val="Title"/>
+    <w:basedOn w:val="Normal"/>
+    <w:next w:val="Normal"/>
+    <w:link w:val="TitleChar"/>
+    <w:uiPriority w:val="10"/>
+    <w:qFormat/>
+    <w:rsid w:val="00692FD7"/>
+    <w:pPr>
+      <w:spacing w:before="240" w:after="60" w:line="259" w:lineRule="auto"/>
+      <w:jc w:val="center"/>
+      <w:outlineLvl w:val="0"/>
+    </w:pPr>
+    <w:rPr>
+      <w:rFonts w:ascii="Calibri Light" w:eastAsia="Times New Roman" w:hAnsi="Calibri Light" w:cs="Times New Roman"/>
+      <w:b/>
+      <w:bCs/>
+      <w:kern w:val="28"/>
+      <w:sz w:val="32"/>
+      <w:szCs w:val="32"/>
+    </w:rPr>
+  </w:style>
+  <w:style w:type="character" w:customStyle="1" w:styleId="TitleChar">
+    <w:name w:val="Title Char"/>
+    <w:basedOn w:val="DefaultParagraphFont"/>
+    <w:link w:val="Title"/>
+    <w:uiPriority w:val="10"/>
+    <w:rsid w:val="00692FD7"/>
+    <w:rPr>
+      <w:rFonts w:ascii="Calibri Light" w:eastAsia="Times New Roman" w:hAnsi="Calibri Light" w:cs="Times New Roman"/>
+      <w:b/>
+      <w:bCs/>
+      <w:kern w:val="28"/>
+      <w:sz w:val="32"/>
+      <w:szCs w:val="32"/>
+    </w:rPr>
+  </w:style>
+  <w:style w:type="paragraph" w:styleId="Subtitle">
+    <w:name w:val="Subtitle"/>
+    <w:basedOn w:val="Normal"/>
+    <w:next w:val="Normal"/>
+    <w:link w:val="SubtitleChar"/>
+    <w:uiPriority w:val="11"/>
+    <w:qFormat/>
+    <w:rsid w:val="00692FD7"/>
+    <w:pPr>
+      <w:spacing w:after="60" w:line="259" w:lineRule="auto"/>
+      <w:jc w:val="center"/>
+      <w:outlineLvl w:val="1"/>
+    </w:pPr>
+    <w:rPr>
+      <w:rFonts w:ascii="Calibri Light" w:eastAsia="Times New Roman" w:hAnsi="Calibri Light" w:cs="Times New Roman"/>
+      <w:sz w:val="24"/>
+      <w:szCs w:val="24"/>
+    </w:rPr>
+  </w:style>
+  <w:style w:type="character" w:customStyle="1" w:styleId="SubtitleChar">
+    <w:name w:val="Subtitle Char"/>
+    <w:basedOn w:val="DefaultParagraphFont"/>
+    <w:link w:val="Subtitle"/>
+    <w:uiPriority w:val="11"/>
+    <w:rsid w:val="00692FD7"/>
+    <w:rPr>
+      <w:rFonts w:ascii="Calibri Light" w:eastAsia="Times New Roman" w:hAnsi="Calibri Light" w:cs="Times New Roman"/>
+      <w:sz w:val="24"/>
+      <w:szCs w:val="24"/>
+    </w:rPr>
+  </w:style>
+  <w:style w:type="character" w:customStyle="1" w:styleId="Heading1Char">
+    <w:name w:val="Heading 1 Char"/>
+    <w:basedOn w:val="DefaultParagraphFont"/>
+    <w:link w:val="Heading1"/>
+    <w:uiPriority w:val="9"/>
+    <w:rsid w:val="0078622E"/>
+    <w:rPr>
+      <w:rFonts w:ascii="Calibri Light" w:eastAsia="Times New Roman" w:hAnsi="Calibri Light" w:cs="Times New Roman"/>
+      <w:b/>
+      <w:bCs/>
+      <w:kern w:val="32"/>
+      <w:sz w:val="32"/>
+      <w:szCs w:val="32"/>
+    </w:rPr>
+  </w:style>
+  <w:style w:type="character" w:customStyle="1" w:styleId="Heading2Char">
+    <w:name w:val="Heading 2 Char"/>
+    <w:basedOn w:val="DefaultParagraphFont"/>
+    <w:link w:val="Heading2"/>
+    <w:uiPriority w:val="9"/>
+    <w:rsid w:val="00CD770B"/>
+    <w:rPr>
+      <w:rFonts w:ascii="Calibri Light" w:eastAsia="Times New Roman" w:hAnsi="Calibri Light" w:cs="Times New Roman"/>
+      <w:b/>
+      <w:bCs/>
+      <w:iCs/>
+      <w:sz w:val="24"/>
+      <w:szCs w:val="28"/>
+      <w:lang w:eastAsia="en-AU"/>
+    </w:rPr>
+  </w:style>
+  <w:style w:type="character" w:customStyle="1" w:styleId="Heading3Char">
+    <w:name w:val="Heading 3 Char"/>
+    <w:basedOn w:val="DefaultParagraphFont"/>
+    <w:link w:val="Heading3"/>
+    <w:uiPriority w:val="9"/>
+    <w:rsid w:val="00CD770B"/>
+    <w:rPr>
+      <w:rFonts w:ascii="Calibri Light" w:eastAsia="Times New Roman" w:hAnsi="Calibri Light" w:cs="Times New Roman"/>
+      <w:b/>
+      <w:bCs/>
+      <w:iCs/>
+      <w:sz w:val="24"/>
+      <w:szCs w:val="28"/>
+      <w:lang w:eastAsia="en-AU"/>
+    </w:rPr>
+  </w:style>
+  <w:style w:type="paragraph" w:styleId="TOCHeading">
+    <w:name w:val="TOC Heading"/>
+    <w:basedOn w:val="Heading1"/>
+    <w:next w:val="Normal"/>
+    <w:uiPriority w:val="39"/>
+    <w:semiHidden/>
+    <w:unhideWhenUsed/>
+    <w:qFormat/>
+    <w:rsid w:val="00261290"/>
+    <w:pPr>
+      <w:keepLines/>
+      <w:numPr>
+        <w:numId w:val="0"/>
+      </w:numPr>
+      <w:spacing w:before="480" w:after="0" w:line="276" w:lineRule="auto"/>
+      <w:outlineLvl w:val="9"/>
+    </w:pPr>
+    <w:rPr>
+      <w:rFonts w:asciiTheme="majorHAnsi" w:eastAsiaTheme="majorEastAsia" w:hAnsiTheme="majorHAnsi" w:cstheme="majorBidi"/>
+      <w:color w:val="365F91" w:themeColor="accent1" w:themeShade="BF"/>
+      <w:kern w:val="0"/>
+      <w:sz w:val="28"/>
+      <w:szCs w:val="28"/>
+      <w:lang w:val="en-US" w:eastAsia="ja-JP"/>
+    </w:rPr>
+  </w:style>
+  <w:style w:type="paragraph" w:styleId="TOC1">
+    <w:name w:val="toc 1"/>
+    <w:basedOn w:val="Normal"/>
+    <w:next w:val="Normal"/>
+    <w:autoRedefine/>
+    <w:uiPriority w:val="39"/>
+    <w:unhideWhenUsed/>
+    <w:rsid w:val="00261290"/>
+    <w:pPr>
+      <w:spacing w:after="100"/>
+    </w:pPr>
+  </w:style>
+  <w:style w:type="paragraph" w:styleId="TOC2">
+    <w:name w:val="toc 2"/>
+    <w:basedOn w:val="Normal"/>
+    <w:next w:val="Normal"/>
+    <w:autoRedefine/>
+    <w:uiPriority w:val="39"/>
+    <w:unhideWhenUsed/>
+    <w:rsid w:val="00261290"/>
+    <w:pPr>
+      <w:spacing w:after="100"/>
+      <w:ind w:left="220"/>
+    </w:pPr>
+  </w:style>
+  <w:style w:type="paragraph" w:styleId="TOC3">
+    <w:name w:val="toc 3"/>
+    <w:basedOn w:val="Normal"/>
+    <w:next w:val="Normal"/>
+    <w:autoRedefine/>
+    <w:uiPriority w:val="39"/>
+    <w:unhideWhenUsed/>
+    <w:rsid w:val="00261290"/>
+    <w:pPr>
+      <w:spacing w:after="100"/>
+      <w:ind w:left="440"/>
+    </w:pPr>
+  </w:style>
+  <w:style w:type="character" w:styleId="Hyperlink">
+    <w:name w:val="Hyperlink"/>
+    <w:basedOn w:val="DefaultParagraphFont"/>
+    <w:uiPriority w:val="99"/>
+    <w:unhideWhenUsed/>
+    <w:rsid w:val="00261290"/>
+    <w:rPr>
+      <w:color w:val="0000FF" w:themeColor="hyperlink"/>
+      <w:u w:val="single"/>
+    </w:rPr>
+  </w:style>
+  <w:style w:type="paragraph" w:styleId="BalloonText">
+    <w:name w:val="Balloon Text"/>
+    <w:basedOn w:val="Normal"/>
+    <w:link w:val="BalloonTextChar"/>
+    <w:uiPriority w:val="99"/>
+    <w:semiHidden/>
+    <w:unhideWhenUsed/>
+    <w:rsid w:val="00261290"/>
+    <w:pPr>
+      <w:spacing w:after="0" w:line="240" w:lineRule="auto"/>
+    </w:pPr>
+    <w:rPr>
+      <w:rFonts w:ascii="Tahoma" w:hAnsi="Tahoma" w:cs="Tahoma"/>
+      <w:sz w:val="16"/>
+      <w:szCs w:val="16"/>
+    </w:rPr>
+  </w:style>
+  <w:style w:type="character" w:customStyle="1" w:styleId="BalloonTextChar">
+    <w:name w:val="Balloon Text Char"/>
+    <w:basedOn w:val="DefaultParagraphFont"/>
+    <w:link w:val="BalloonText"/>
+    <w:uiPriority w:val="99"/>
+    <w:semiHidden/>
+    <w:rsid w:val="00261290"/>
+    <w:rPr>
+      <w:rFonts w:ascii="Tahoma" w:hAnsi="Tahoma" w:cs="Tahoma"/>
+      <w:sz w:val="16"/>
+      <w:szCs w:val="16"/>
+    </w:rPr>
+  </w:style>
+  <w:style w:type="table" w:styleId="TableGrid">
+    <w:name w:val="Table Grid"/>
+    <w:basedOn w:val="TableNormal"/>
+    <w:uiPriority w:val="59"/>
+    <w:rsid w:val="00E17C76"/>
+    <w:pPr>
+      <w:spacing w:after="0" w:line="240" w:lineRule="auto"/>
+    </w:pPr>
+    <w:tblPr>
+      <w:tblInd w:w="0" w:type="dxa"/>
+      <w:tblBorders>
+        <w:top w:val="single" w:sz="4" w:space="0" w:color="auto"/>
+        <w:left w:val="single" w:sz="4" w:space="0" w:color="auto"/>
+        <w:bottom w:val="single" w:sz="4" w:space="0" w:color="auto"/>
+        <w:right w:val="single" w:sz="4" w:space="0" w:color="auto"/>
+        <w:insideH w:val="single" w:sz="4" w:space="0" w:color="auto"/>
+        <w:insideV w:val="single" w:sz="4" w:space="0" w:color="auto"/>
+      </w:tblBorders>
+      <w:tblCellMar>
+        <w:top w:w="0" w:type="dxa"/>
+        <w:left w:w="108" w:type="dxa"/>
+        <w:bottom w:w="0" w:type="dxa"/>
+        <w:right w:w="108" w:type="dxa"/>
+      </w:tblCellMar>
+    </w:tblPr>
+  </w:style>
+  <w:style w:type="character" w:styleId="CommentReference">
+    <w:name w:val="annotation reference"/>
+    <w:basedOn w:val="DefaultParagraphFont"/>
+    <w:uiPriority w:val="99"/>
+    <w:semiHidden/>
+    <w:unhideWhenUsed/>
+    <w:rsid w:val="00232EA6"/>
+    <w:rPr>
+      <w:sz w:val="16"/>
+      <w:szCs w:val="16"/>
+    </w:rPr>
+  </w:style>
+  <w:style w:type="paragraph" w:styleId="CommentText">
+    <w:name w:val="annotation text"/>
+    <w:basedOn w:val="Normal"/>
+    <w:link w:val="CommentTextChar"/>
+    <w:uiPriority w:val="99"/>
+    <w:semiHidden/>
+    <w:unhideWhenUsed/>
+    <w:rsid w:val="00232EA6"/>
+    <w:pPr>
+      <w:spacing w:line="240" w:lineRule="auto"/>
+    </w:pPr>
+    <w:rPr>
+      <w:sz w:val="20"/>
+      <w:szCs w:val="20"/>
+    </w:rPr>
+  </w:style>
+  <w:style w:type="character" w:customStyle="1" w:styleId="CommentTextChar">
+    <w:name w:val="Comment Text Char"/>
+    <w:basedOn w:val="DefaultParagraphFont"/>
+    <w:link w:val="CommentText"/>
+    <w:uiPriority w:val="99"/>
+    <w:semiHidden/>
+    <w:rsid w:val="00232EA6"/>
+    <w:rPr>
+      <w:sz w:val="20"/>
+      <w:szCs w:val="20"/>
+    </w:rPr>
+  </w:style>
+  <w:style w:type="paragraph" w:styleId="CommentSubject">
+    <w:name w:val="annotation subject"/>
+    <w:basedOn w:val="CommentText"/>
+    <w:next w:val="CommentText"/>
+    <w:link w:val="CommentSubjectChar"/>
+    <w:uiPriority w:val="99"/>
+    <w:semiHidden/>
+    <w:unhideWhenUsed/>
+    <w:rsid w:val="00232EA6"/>
+    <w:rPr>
+      <w:b/>
+      <w:bCs/>
+    </w:rPr>
+  </w:style>
+  <w:style w:type="character" w:customStyle="1" w:styleId="CommentSubjectChar">
+    <w:name w:val="Comment Subject Char"/>
+    <w:basedOn w:val="CommentTextChar"/>
+    <w:link w:val="CommentSubject"/>
+    <w:uiPriority w:val="99"/>
+    <w:semiHidden/>
+    <w:rsid w:val="00232EA6"/>
+    <w:rPr>
+      <w:b/>
+      <w:bCs/>
+      <w:sz w:val="20"/>
+      <w:szCs w:val="20"/>
+    </w:rPr>
   </w:style>
 </w:styles>
 </file>

</xml_diff>

<commit_message>
first draft strong and weak entities
</commit_message>
<xml_diff>
--- a/Logical Documentation.docx
+++ b/Logical Documentation.docx
@@ -1199,9 +1199,12 @@
       </w:pPr>
       <w:bookmarkStart w:id="23" w:name="_Toc386991683"/>
       <w:r>
-        <w:t>Strong Entities</w:t>
+        <w:t>Strong Entit</w:t>
       </w:r>
       <w:bookmarkEnd w:id="23"/>
+      <w:r>
+        <w:t>y types</w:t>
+      </w:r>
     </w:p>
     <w:tbl>
       <w:tblPr>
@@ -1285,11 +1288,19 @@
             <w:tcW w:w="9242" w:type="dxa"/>
           </w:tcPr>
           <w:p>
+            <w:commentRangeStart w:id="24"/>
             <w:r>
               <w:rPr>
                 <w:b/>
               </w:rPr>
               <w:t>Application</w:t>
+            </w:r>
+            <w:commentRangeEnd w:id="24"/>
+            <w:r>
+              <w:rPr>
+                <w:rStyle w:val="CommentReference"/>
+              </w:rPr>
+              <w:commentReference w:id="24"/>
             </w:r>
             <w:r>
               <w:t>(applicationId, versionNumber, proposedStartDate, proposalSummary, requireMoreInfo, dateAdded, dateLastChecked, dateLastModified</w:t>
@@ -1570,14 +1581,413 @@
             <w:tcW w:w="9242" w:type="dxa"/>
           </w:tcPr>
           <w:p>
+            <w:commentRangeStart w:id="25"/>
             <w:r>
               <w:rPr>
                 <w:b/>
               </w:rPr>
               <w:t>UniStaffMemberGeneralStaffMember</w:t>
             </w:r>
-            <w:bookmarkStart w:id="24" w:name="_GoBack"/>
-            <w:bookmarkEnd w:id="24"/>
+            <w:commentRangeEnd w:id="25"/>
+            <w:r>
+              <w:rPr>
+                <w:rStyle w:val="CommentReference"/>
+              </w:rPr>
+              <w:commentReference w:id="25"/>
+            </w:r>
+          </w:p>
+        </w:tc>
+      </w:tr>
+      <w:tr>
+        <w:tc>
+          <w:tcPr>
+            <w:tcW w:w="9242" w:type="dxa"/>
+          </w:tcPr>
+          <w:p>
+            <w:commentRangeStart w:id="26"/>
+            <w:r>
+              <w:rPr>
+                <w:b/>
+              </w:rPr>
+              <w:t>PaymentMethod</w:t>
+            </w:r>
+            <w:commentRangeEnd w:id="26"/>
+            <w:r>
+              <w:rPr>
+                <w:rStyle w:val="CommentReference"/>
+              </w:rPr>
+              <w:commentReference w:id="26"/>
+            </w:r>
+            <w:r>
+              <w:t>(payMethId, appDocId, paymentMethod)</w:t>
+            </w:r>
+          </w:p>
+          <w:p>
+            <w:r>
+              <w:rPr>
+                <w:b/>
+              </w:rPr>
+              <w:t xml:space="preserve">Primary key </w:t>
+            </w:r>
+            <w:r>
+              <w:t>payMethId</w:t>
+            </w:r>
+          </w:p>
+          <w:p>
+            <w:r>
+              <w:rPr>
+                <w:b/>
+              </w:rPr>
+              <w:t xml:space="preserve">Foreign key </w:t>
+            </w:r>
+            <w:commentRangeStart w:id="27"/>
+            <w:r>
+              <w:t xml:space="preserve">appDocId </w:t>
+            </w:r>
+            <w:r>
+              <w:rPr>
+                <w:b/>
+              </w:rPr>
+              <w:t xml:space="preserve">references </w:t>
+            </w:r>
+            <w:r>
+              <w:t>ApplicantDocument(applicantDocumentId)</w:t>
+            </w:r>
+            <w:commentRangeEnd w:id="27"/>
+            <w:r>
+              <w:rPr>
+                <w:rStyle w:val="CommentReference"/>
+              </w:rPr>
+              <w:commentReference w:id="27"/>
+            </w:r>
+          </w:p>
+        </w:tc>
+      </w:tr>
+      <w:tr>
+        <w:tc>
+          <w:tcPr>
+            <w:tcW w:w="9242" w:type="dxa"/>
+          </w:tcPr>
+          <w:p>
+            <w:commentRangeStart w:id="28"/>
+            <w:r>
+              <w:rPr>
+                <w:b/>
+              </w:rPr>
+              <w:t>Publication</w:t>
+            </w:r>
+            <w:r>
+              <w:t xml:space="preserve"> </w:t>
+            </w:r>
+            <w:commentRangeEnd w:id="28"/>
+            <w:r>
+              <w:rPr>
+                <w:rStyle w:val="CommentReference"/>
+              </w:rPr>
+              <w:commentReference w:id="28"/>
+            </w:r>
+            <w:r>
+              <w:t xml:space="preserve">(pubId, appDocId, </w:t>
+            </w:r>
+            <w:commentRangeStart w:id="29"/>
+            <w:r>
+              <w:t>appId</w:t>
+            </w:r>
+            <w:commentRangeEnd w:id="29"/>
+            <w:r>
+              <w:rPr>
+                <w:rStyle w:val="CommentReference"/>
+              </w:rPr>
+              <w:commentReference w:id="29"/>
+            </w:r>
+            <w:r>
+              <w:t xml:space="preserve">, title, publisher, issueNo, </w:t>
+            </w:r>
+            <w:r>
+              <w:t>issueDate, onlineLink, otherAuthorsNames, language)</w:t>
+            </w:r>
+          </w:p>
+          <w:p>
+            <w:r>
+              <w:rPr>
+                <w:b/>
+              </w:rPr>
+              <w:t>Primary key</w:t>
+            </w:r>
+            <w:r>
+              <w:t xml:space="preserve"> </w:t>
+            </w:r>
+            <w:r>
+              <w:t>pubId</w:t>
+            </w:r>
+          </w:p>
+          <w:p>
+            <w:r>
+              <w:rPr>
+                <w:b/>
+              </w:rPr>
+              <w:t xml:space="preserve">Foreign key </w:t>
+            </w:r>
+            <w:r>
+              <w:t xml:space="preserve">appDocId </w:t>
+            </w:r>
+            <w:r>
+              <w:rPr>
+                <w:b/>
+              </w:rPr>
+              <w:t xml:space="preserve">references </w:t>
+            </w:r>
+            <w:r>
+              <w:t>ApplicantDocument(applicantDocumentId)</w:t>
+            </w:r>
+            <w:r>
+              <w:rPr>
+                <w:rStyle w:val="CommentReference"/>
+              </w:rPr>
+              <w:commentReference w:id="30"/>
+            </w:r>
+          </w:p>
+          <w:p>
+            <w:r>
+              <w:rPr>
+                <w:b/>
+              </w:rPr>
+              <w:t xml:space="preserve">Foreign key </w:t>
+            </w:r>
+            <w:r>
+              <w:t xml:space="preserve">appId </w:t>
+            </w:r>
+            <w:r>
+              <w:rPr>
+                <w:b/>
+              </w:rPr>
+              <w:t xml:space="preserve">references </w:t>
+            </w:r>
+            <w:r>
+              <w:t xml:space="preserve">Applicant(applicantId) </w:t>
+            </w:r>
+          </w:p>
+        </w:tc>
+      </w:tr>
+      <w:tr>
+        <w:tc>
+          <w:tcPr>
+            <w:tcW w:w="9242" w:type="dxa"/>
+          </w:tcPr>
+          <w:p>
+            <w:r>
+              <w:rPr>
+                <w:b/>
+              </w:rPr>
+              <w:t>Referee</w:t>
+            </w:r>
+            <w:r>
+              <w:t xml:space="preserve"> (</w:t>
+            </w:r>
+            <w:r>
+              <w:t>refId, applicationId, name, relation, phone, email, academicLink, englishSpeaker, englishLiterate)</w:t>
+            </w:r>
+          </w:p>
+          <w:p>
+            <w:r>
+              <w:rPr>
+                <w:b/>
+              </w:rPr>
+              <w:t>Primary key</w:t>
+            </w:r>
+            <w:r>
+              <w:t xml:space="preserve"> </w:t>
+            </w:r>
+            <w:r>
+              <w:t>(refId)</w:t>
+            </w:r>
+          </w:p>
+          <w:p>
+            <w:r>
+              <w:rPr>
+                <w:b/>
+              </w:rPr>
+              <w:t>Foreign key</w:t>
+            </w:r>
+            <w:r>
+              <w:t xml:space="preserve"> applicationId </w:t>
+            </w:r>
+            <w:r>
+              <w:rPr>
+                <w:b/>
+              </w:rPr>
+              <w:t xml:space="preserve">references </w:t>
+            </w:r>
+            <w:r>
+              <w:t>Application(applicationId)</w:t>
+            </w:r>
+          </w:p>
+        </w:tc>
+      </w:tr>
+      <w:tr>
+        <w:tc>
+          <w:tcPr>
+            <w:tcW w:w="9242" w:type="dxa"/>
+          </w:tcPr>
+          <w:p>
+            <w:r>
+              <w:rPr>
+                <w:b/>
+              </w:rPr>
+              <w:t>ResearchArea</w:t>
+            </w:r>
+            <w:r>
+              <w:t xml:space="preserve"> (forCode, description, researchArea, generalArea)</w:t>
+            </w:r>
+          </w:p>
+          <w:p>
+            <w:r>
+              <w:rPr>
+                <w:b/>
+              </w:rPr>
+              <w:t>Primary key</w:t>
+            </w:r>
+            <w:r>
+              <w:t xml:space="preserve"> forCode</w:t>
+            </w:r>
+          </w:p>
+        </w:tc>
+      </w:tr>
+      <w:tr>
+        <w:tc>
+          <w:tcPr>
+            <w:tcW w:w="9242" w:type="dxa"/>
+          </w:tcPr>
+          <w:p>
+            <w:pPr>
+              <w:rPr>
+                <w:b/>
+                <w:strike/>
+              </w:rPr>
+            </w:pPr>
+            <w:r>
+              <w:rPr>
+                <w:b/>
+                <w:strike/>
+              </w:rPr>
+              <w:t>RHDStaffMember</w:t>
+            </w:r>
+          </w:p>
+        </w:tc>
+      </w:tr>
+      <w:tr>
+        <w:tc>
+          <w:tcPr>
+            <w:tcW w:w="9242" w:type="dxa"/>
+          </w:tcPr>
+          <w:p>
+            <w:r>
+              <w:rPr>
+                <w:b/>
+              </w:rPr>
+              <w:t xml:space="preserve">StudyLoadAndLocation </w:t>
+            </w:r>
+            <w:r>
+              <w:t>(loadLocId, loadLocation)</w:t>
+            </w:r>
+          </w:p>
+          <w:p>
+            <w:r>
+              <w:rPr>
+                <w:b/>
+              </w:rPr>
+              <w:t xml:space="preserve">Primary key </w:t>
+            </w:r>
+            <w:r>
+              <w:t>loadLocId</w:t>
+            </w:r>
+          </w:p>
+        </w:tc>
+      </w:tr>
+      <w:tr>
+        <w:tc>
+          <w:tcPr>
+            <w:tcW w:w="9242" w:type="dxa"/>
+          </w:tcPr>
+          <w:p>
+            <w:pPr>
+              <w:rPr>
+                <w:b/>
+                <w:strike/>
+              </w:rPr>
+            </w:pPr>
+            <w:r>
+              <w:rPr>
+                <w:b/>
+                <w:strike/>
+              </w:rPr>
+              <w:t>Supervisor</w:t>
+            </w:r>
+          </w:p>
+        </w:tc>
+      </w:tr>
+      <w:tr>
+        <w:tc>
+          <w:tcPr>
+            <w:tcW w:w="9242" w:type="dxa"/>
+          </w:tcPr>
+          <w:p>
+            <w:r>
+              <w:rPr>
+                <w:b/>
+              </w:rPr>
+              <w:t>UniversityStaffMember</w:t>
+            </w:r>
+            <w:r>
+              <w:t xml:space="preserve"> (</w:t>
+            </w:r>
+            <w:r>
+              <w:t>staffId, lastName, firstName, canSupervise)</w:t>
+            </w:r>
+          </w:p>
+          <w:p>
+            <w:r>
+              <w:rPr>
+                <w:b/>
+              </w:rPr>
+              <w:t>Primary key</w:t>
+            </w:r>
+            <w:r>
+              <w:t xml:space="preserve"> staffId</w:t>
+            </w:r>
+          </w:p>
+        </w:tc>
+      </w:tr>
+      <w:tr>
+        <w:tc>
+          <w:tcPr>
+            <w:tcW w:w="9242" w:type="dxa"/>
+          </w:tcPr>
+          <w:p>
+            <w:r>
+              <w:rPr>
+                <w:b/>
+              </w:rPr>
+              <w:t xml:space="preserve">Visa </w:t>
+            </w:r>
+            <w:r>
+              <w:t>(visaId, appDocId, appId, visaStatId, countryOfOrigin, validFrom, validTo</w:t>
+            </w:r>
+            <w:r>
+              <w:t>)</w:t>
+            </w:r>
+          </w:p>
+          <w:p>
+            <w:r>
+              <w:rPr>
+                <w:b/>
+              </w:rPr>
+              <w:lastRenderedPageBreak/>
+              <w:t>Primary key</w:t>
+            </w:r>
+            <w:r>
+              <w:t xml:space="preserve"> visaId</w:t>
+            </w:r>
           </w:p>
         </w:tc>
       </w:tr>
@@ -1587,7 +1997,8 @@
         <w:pStyle w:val="Heading2"/>
       </w:pPr>
       <w:r>
-        <w:t>Weak Entities</w:t>
+        <w:lastRenderedPageBreak/>
+        <w:t>Weak Entity types</w:t>
       </w:r>
     </w:p>
     <w:tbl>
@@ -1651,6 +2062,144 @@
           </w:p>
         </w:tc>
       </w:tr>
+      <w:tr>
+        <w:tc>
+          <w:tcPr>
+            <w:tcW w:w="9242" w:type="dxa"/>
+          </w:tcPr>
+          <w:p>
+            <w:r>
+              <w:rPr>
+                <w:b/>
+              </w:rPr>
+              <w:t xml:space="preserve">Correspondence </w:t>
+            </w:r>
+            <w:r>
+              <w:t>(corrId, date, summary, message, appId, staffId, corrMethId, toUniversity</w:t>
+            </w:r>
+          </w:p>
+          <w:p>
+            <w:r>
+              <w:rPr>
+                <w:b/>
+              </w:rPr>
+              <w:t>Primary key</w:t>
+            </w:r>
+            <w:r>
+              <w:t xml:space="preserve"> corrId</w:t>
+            </w:r>
+          </w:p>
+          <w:p>
+            <w:r>
+              <w:rPr>
+                <w:b/>
+              </w:rPr>
+              <w:t>Foreign key</w:t>
+            </w:r>
+            <w:r>
+              <w:t xml:space="preserve"> appId </w:t>
+            </w:r>
+            <w:r>
+              <w:rPr>
+                <w:b/>
+              </w:rPr>
+              <w:t>references</w:t>
+            </w:r>
+            <w:r>
+              <w:t xml:space="preserve"> </w:t>
+            </w:r>
+            <w:r>
+              <w:t>Applicant(applicantId)</w:t>
+            </w:r>
+          </w:p>
+          <w:p>
+            <w:r>
+              <w:rPr>
+                <w:b/>
+              </w:rPr>
+              <w:t>Foreign key</w:t>
+            </w:r>
+            <w:r>
+              <w:t xml:space="preserve"> </w:t>
+            </w:r>
+            <w:r>
+              <w:t xml:space="preserve">staffId </w:t>
+            </w:r>
+            <w:r>
+              <w:rPr>
+                <w:b/>
+              </w:rPr>
+              <w:t xml:space="preserve">references </w:t>
+            </w:r>
+            <w:r>
+              <w:t>UniversityStaffMember(staffId)</w:t>
+            </w:r>
+          </w:p>
+        </w:tc>
+      </w:tr>
+      <w:tr>
+        <w:tc>
+          <w:tcPr>
+            <w:tcW w:w="9242" w:type="dxa"/>
+          </w:tcPr>
+          <w:p>
+            <w:r>
+              <w:rPr>
+                <w:b/>
+              </w:rPr>
+              <w:t>Decision</w:t>
+            </w:r>
+            <w:r>
+              <w:t xml:space="preserve"> (</w:t>
+            </w:r>
+            <w:r>
+              <w:t>decId, date, comment, applicationId, staffId)</w:t>
+            </w:r>
+          </w:p>
+          <w:p>
+            <w:r>
+              <w:rPr>
+                <w:b/>
+              </w:rPr>
+              <w:t>Foreign key</w:t>
+            </w:r>
+            <w:r>
+              <w:t xml:space="preserve"> applicationId </w:t>
+            </w:r>
+            <w:r>
+              <w:rPr>
+                <w:b/>
+              </w:rPr>
+              <w:t xml:space="preserve">references </w:t>
+            </w:r>
+            <w:r>
+              <w:t>Application(applicationId)</w:t>
+            </w:r>
+          </w:p>
+          <w:p>
+            <w:r>
+              <w:rPr>
+                <w:b/>
+              </w:rPr>
+              <w:t>Foreign key</w:t>
+            </w:r>
+            <w:r>
+              <w:t xml:space="preserve"> staffId </w:t>
+            </w:r>
+            <w:r>
+              <w:rPr>
+                <w:b/>
+              </w:rPr>
+              <w:t xml:space="preserve">references </w:t>
+            </w:r>
+            <w:r>
+              <w:t>UniversityStaffMember(staffId)</w:t>
+            </w:r>
+            <w:bookmarkStart w:id="31" w:name="_GoBack"/>
+            <w:bookmarkEnd w:id="31"/>
+          </w:p>
+        </w:tc>
+      </w:tr>
     </w:tbl>
     <w:p/>
     <w:p>
@@ -1661,12 +2210,11 @@
           <w:numId w:val="5"/>
         </w:numPr>
       </w:pPr>
-      <w:bookmarkStart w:id="25" w:name="_Toc386991684"/>
-      <w:r>
-        <w:lastRenderedPageBreak/>
+      <w:bookmarkStart w:id="32" w:name="_Toc386991684"/>
+      <w:r>
         <w:t>Normalisation</w:t>
       </w:r>
-      <w:bookmarkEnd w:id="25"/>
+      <w:bookmarkEnd w:id="32"/>
     </w:p>
     <w:p>
       <w:pPr>
@@ -1676,11 +2224,11 @@
           <w:numId w:val="5"/>
         </w:numPr>
       </w:pPr>
-      <w:bookmarkStart w:id="26" w:name="_Toc386991685"/>
+      <w:bookmarkStart w:id="33" w:name="_Toc386991685"/>
       <w:r>
         <w:t>User transaction validation</w:t>
       </w:r>
-      <w:bookmarkEnd w:id="26"/>
+      <w:bookmarkEnd w:id="33"/>
     </w:p>
     <w:p>
       <w:pPr>
@@ -1690,11 +2238,11 @@
           <w:numId w:val="5"/>
         </w:numPr>
       </w:pPr>
-      <w:bookmarkStart w:id="27" w:name="_Toc386991686"/>
+      <w:bookmarkStart w:id="34" w:name="_Toc386991686"/>
       <w:r>
         <w:t>Check integrity constraints</w:t>
       </w:r>
-      <w:bookmarkEnd w:id="27"/>
+      <w:bookmarkEnd w:id="34"/>
     </w:p>
     <w:p>
       <w:pPr>
@@ -1704,11 +2252,11 @@
           <w:numId w:val="5"/>
         </w:numPr>
       </w:pPr>
-      <w:bookmarkStart w:id="28" w:name="_Toc386991687"/>
+      <w:bookmarkStart w:id="35" w:name="_Toc386991687"/>
       <w:r>
         <w:t>Review logical data model</w:t>
       </w:r>
-      <w:bookmarkEnd w:id="28"/>
+      <w:bookmarkEnd w:id="35"/>
     </w:p>
     <w:p>
       <w:pPr>
@@ -1718,11 +2266,11 @@
           <w:numId w:val="5"/>
         </w:numPr>
       </w:pPr>
-      <w:bookmarkStart w:id="29" w:name="_Toc386991688"/>
+      <w:bookmarkStart w:id="36" w:name="_Toc386991688"/>
       <w:r>
         <w:t>Check for future growth</w:t>
       </w:r>
-      <w:bookmarkEnd w:id="29"/>
+      <w:bookmarkEnd w:id="36"/>
     </w:p>
     <w:p>
       <w:pPr>
@@ -1732,11 +2280,11 @@
           <w:numId w:val="5"/>
         </w:numPr>
       </w:pPr>
-      <w:bookmarkStart w:id="30" w:name="_Toc386991689"/>
+      <w:bookmarkStart w:id="37" w:name="_Toc386991689"/>
       <w:r>
         <w:t>Develop  Test Plan</w:t>
       </w:r>
-      <w:bookmarkEnd w:id="30"/>
+      <w:bookmarkEnd w:id="37"/>
     </w:p>
     <w:p>
       <w:pPr>
@@ -1746,31 +2294,31 @@
           <w:numId w:val="5"/>
         </w:numPr>
       </w:pPr>
-      <w:bookmarkStart w:id="31" w:name="_Toc386991690"/>
+      <w:bookmarkStart w:id="38" w:name="_Toc386991690"/>
       <w:r>
         <w:t>Section</w:t>
       </w:r>
-      <w:bookmarkEnd w:id="31"/>
+      <w:bookmarkEnd w:id="38"/>
     </w:p>
     <w:p>
       <w:pPr>
         <w:pStyle w:val="Heading2"/>
       </w:pPr>
-      <w:bookmarkStart w:id="32" w:name="_Toc386991691"/>
+      <w:bookmarkStart w:id="39" w:name="_Toc386991691"/>
       <w:r>
         <w:t>Subsection</w:t>
       </w:r>
-      <w:bookmarkEnd w:id="32"/>
+      <w:bookmarkEnd w:id="39"/>
     </w:p>
     <w:p>
       <w:pPr>
         <w:pStyle w:val="Heading3"/>
       </w:pPr>
-      <w:bookmarkStart w:id="33" w:name="_Toc386991692"/>
+      <w:bookmarkStart w:id="40" w:name="_Toc386991692"/>
       <w:r>
         <w:t>Subsubsection</w:t>
       </w:r>
-      <w:bookmarkEnd w:id="33"/>
+      <w:bookmarkEnd w:id="40"/>
     </w:p>
     <w:p>
       <w:pPr>
@@ -1856,6 +2404,118 @@
       </w:r>
       <w:r>
         <w:t>I haven’t done alternate keys yet</w:t>
+      </w:r>
+    </w:p>
+  </w:comment>
+  <w:comment w:id="24" w:author="shorny" w:date="2014-05-05T20:50:00Z" w:initials="s">
+    <w:p>
+      <w:pPr>
+        <w:pStyle w:val="CommentText"/>
+      </w:pPr>
+      <w:r>
+        <w:rPr>
+          <w:rStyle w:val="CommentReference"/>
+        </w:rPr>
+        <w:annotationRef/>
+      </w:r>
+      <w:r>
+        <w:t>Weak entity?</w:t>
+      </w:r>
+    </w:p>
+  </w:comment>
+  <w:comment w:id="25" w:author="shorny" w:date="2014-05-05T19:28:00Z" w:initials="s">
+    <w:p>
+      <w:pPr>
+        <w:pStyle w:val="CommentText"/>
+      </w:pPr>
+      <w:r>
+        <w:rPr>
+          <w:rStyle w:val="CommentReference"/>
+        </w:rPr>
+        <w:annotationRef/>
+      </w:r>
+      <w:r>
+        <w:t>TODO: review superclass / subclass relations vpuml generates automatically</w:t>
+      </w:r>
+    </w:p>
+  </w:comment>
+  <w:comment w:id="26" w:author="shorny" w:date="2014-05-05T19:57:00Z" w:initials="s">
+    <w:p>
+      <w:pPr>
+        <w:pStyle w:val="CommentText"/>
+      </w:pPr>
+      <w:r>
+        <w:rPr>
+          <w:rStyle w:val="CommentReference"/>
+        </w:rPr>
+        <w:annotationRef/>
+      </w:r>
+      <w:r>
+        <w:t>How to derive non-identifying relations(hip)s?</w:t>
+      </w:r>
+    </w:p>
+  </w:comment>
+  <w:comment w:id="27" w:author="shorny" w:date="2014-05-05T19:59:00Z" w:initials="s">
+    <w:p>
+      <w:pPr>
+        <w:pStyle w:val="CommentText"/>
+      </w:pPr>
+      <w:r>
+        <w:rPr>
+          <w:rStyle w:val="CommentReference"/>
+        </w:rPr>
+        <w:annotationRef/>
+      </w:r>
+      <w:r>
+        <w:t>Discrepancy between appdocid and longer form</w:t>
+      </w:r>
+    </w:p>
+  </w:comment>
+  <w:comment w:id="28" w:author="shorny" w:date="2014-05-05T20:01:00Z" w:initials="s">
+    <w:p>
+      <w:pPr>
+        <w:pStyle w:val="CommentText"/>
+      </w:pPr>
+      <w:r>
+        <w:rPr>
+          <w:rStyle w:val="CommentReference"/>
+        </w:rPr>
+        <w:annotationRef/>
+      </w:r>
+      <w:r>
+        <w:t>Do we need isPrimaryAuthor flag?</w:t>
+      </w:r>
+    </w:p>
+  </w:comment>
+  <w:comment w:id="29" w:author="shorny" w:date="2014-05-05T20:03:00Z" w:initials="s">
+    <w:p>
+      <w:pPr>
+        <w:pStyle w:val="CommentText"/>
+      </w:pPr>
+      <w:r>
+        <w:rPr>
+          <w:rStyle w:val="CommentReference"/>
+        </w:rPr>
+        <w:annotationRef/>
+      </w:r>
+      <w:r>
+        <w:t>This should be applicantId</w:t>
+      </w:r>
+    </w:p>
+  </w:comment>
+  <w:comment w:id="30" w:author="shorny" w:date="2014-05-05T20:02:00Z" w:initials="s">
+    <w:p>
+      <w:pPr>
+        <w:pStyle w:val="CommentText"/>
+      </w:pPr>
+      <w:r>
+        <w:rPr>
+          <w:rStyle w:val="CommentReference"/>
+        </w:rPr>
+        <w:annotationRef/>
+      </w:r>
+      <w:r>
+        <w:t>Discrepancy between appdocid and longer form</w:t>
       </w:r>
     </w:p>
   </w:comment>

</xml_diff>